<commit_message>
Made small updates to ICRA paper
</commit_message>
<xml_diff>
--- a/ICRA19/first submission/Reviews.docx
+++ b/ICRA19/first submission/Reviews.docx
@@ -341,27 +341,7 @@
           <w:sz w:val="21"/>
           <w:szCs w:val="21"/>
         </w:rPr>
-        <w:t xml:space="preserve">and the size of the </w:t>
-      </w:r>
-      <w:proofErr w:type="spellStart"/>
-      <w:r>
-        <w:rPr>
-          <w:rFonts w:ascii="Courier New" w:eastAsia="Times New Roman" w:hAnsi="Courier New" w:cs="Courier New"/>
-          <w:color w:val="000000"/>
-          <w:sz w:val="21"/>
-          <w:szCs w:val="21"/>
-        </w:rPr>
-        <w:t>kilobots</w:t>
-      </w:r>
-      <w:proofErr w:type="spellEnd"/>
-      <w:r>
-        <w:rPr>
-          <w:rFonts w:ascii="Courier New" w:eastAsia="Times New Roman" w:hAnsi="Courier New" w:cs="Courier New"/>
-          <w:color w:val="000000"/>
-          <w:sz w:val="21"/>
-          <w:szCs w:val="21"/>
-        </w:rPr>
-        <w:t>. Another author questions the</w:t>
+        <w:t>and the size of the kilobots. Another author questions the</w:t>
       </w:r>
     </w:p>
     <w:p>
@@ -568,39 +548,46 @@
         </w:tabs>
         <w:rPr>
           <w:rFonts w:ascii="Courier New" w:eastAsia="Times New Roman" w:hAnsi="Courier New" w:cs="Courier New"/>
-          <w:color w:val="000000"/>
-          <w:sz w:val="21"/>
-          <w:szCs w:val="21"/>
-        </w:rPr>
-      </w:pPr>
-      <w:r>
-        <w:rPr>
-          <w:rFonts w:ascii="Courier New" w:eastAsia="Times New Roman" w:hAnsi="Courier New" w:cs="Courier New"/>
-          <w:color w:val="000000"/>
-          <w:sz w:val="21"/>
-          <w:szCs w:val="21"/>
-        </w:rPr>
-        <w:t xml:space="preserve">If the authors added several real-world </w:t>
-      </w:r>
-      <w:proofErr w:type="gramStart"/>
-      <w:r>
-        <w:rPr>
-          <w:rFonts w:ascii="Courier New" w:eastAsia="Times New Roman" w:hAnsi="Courier New" w:cs="Courier New"/>
-          <w:color w:val="000000"/>
-          <w:sz w:val="21"/>
-          <w:szCs w:val="21"/>
-        </w:rPr>
-        <w:t>situation</w:t>
-      </w:r>
-      <w:proofErr w:type="gramEnd"/>
-      <w:r>
-        <w:rPr>
-          <w:rFonts w:ascii="Courier New" w:eastAsia="Times New Roman" w:hAnsi="Courier New" w:cs="Courier New"/>
-          <w:color w:val="000000"/>
-          <w:sz w:val="21"/>
-          <w:szCs w:val="21"/>
-        </w:rPr>
-        <w:t xml:space="preserve"> that is</w:t>
+          <w:color w:val="0432FF"/>
+          <w:sz w:val="21"/>
+          <w:szCs w:val="21"/>
+        </w:rPr>
+      </w:pPr>
+      <w:r>
+        <w:rPr>
+          <w:rFonts w:ascii="Courier New" w:eastAsia="Times New Roman" w:hAnsi="Courier New" w:cs="Courier New"/>
+          <w:color w:val="0432FF"/>
+          <w:sz w:val="21"/>
+          <w:szCs w:val="21"/>
+        </w:rPr>
+        <w:t>If the authors added several real-world situation</w:t>
+      </w:r>
+      <w:r>
+        <w:rPr>
+          <w:rFonts w:ascii="Courier New" w:eastAsia="Times New Roman" w:hAnsi="Courier New" w:cs="Courier New"/>
+          <w:color w:val="0432FF"/>
+          <w:sz w:val="21"/>
+          <w:szCs w:val="21"/>
+        </w:rPr>
+        <w:t>s</w:t>
+      </w:r>
+      <w:r>
+        <w:rPr>
+          <w:rFonts w:ascii="Courier New" w:eastAsia="Times New Roman" w:hAnsi="Courier New" w:cs="Courier New"/>
+          <w:color w:val="0432FF"/>
+          <w:sz w:val="21"/>
+          <w:szCs w:val="21"/>
+        </w:rPr>
+        <w:t xml:space="preserve"> that </w:t>
+      </w:r>
+      <w:r>
+        <w:rPr>
+          <w:rFonts w:ascii="Courier New" w:eastAsia="Times New Roman" w:hAnsi="Courier New" w:cs="Courier New"/>
+          <w:color w:val="0432FF"/>
+          <w:sz w:val="21"/>
+          <w:szCs w:val="21"/>
+        </w:rPr>
+        <w:t>are</w:t>
       </w:r>
     </w:p>
     <w:p>
@@ -626,15 +613,15 @@
         </w:tabs>
         <w:rPr>
           <w:rFonts w:ascii="Courier New" w:eastAsia="Times New Roman" w:hAnsi="Courier New" w:cs="Courier New"/>
-          <w:color w:val="000000"/>
-          <w:sz w:val="21"/>
-          <w:szCs w:val="21"/>
-        </w:rPr>
-      </w:pPr>
-      <w:r>
-        <w:rPr>
-          <w:rFonts w:ascii="Courier New" w:eastAsia="Times New Roman" w:hAnsi="Courier New" w:cs="Courier New"/>
-          <w:color w:val="000000"/>
+          <w:color w:val="0432FF"/>
+          <w:sz w:val="21"/>
+          <w:szCs w:val="21"/>
+        </w:rPr>
+      </w:pPr>
+      <w:r>
+        <w:rPr>
+          <w:rFonts w:ascii="Courier New" w:eastAsia="Times New Roman" w:hAnsi="Courier New" w:cs="Courier New"/>
+          <w:color w:val="0432FF"/>
           <w:sz w:val="21"/>
           <w:szCs w:val="21"/>
         </w:rPr>
@@ -672,11 +659,20 @@
       <w:r>
         <w:rPr>
           <w:rFonts w:ascii="Courier New" w:eastAsia="Times New Roman" w:hAnsi="Courier New" w:cs="Courier New"/>
-          <w:color w:val="000000"/>
-          <w:sz w:val="21"/>
-          <w:szCs w:val="21"/>
-        </w:rPr>
-        <w:t>point in this paper. In addition, in order to add clarity,</w:t>
+          <w:color w:val="0432FF"/>
+          <w:sz w:val="21"/>
+          <w:szCs w:val="21"/>
+        </w:rPr>
+        <w:t>point in this paper.</w:t>
+      </w:r>
+      <w:r>
+        <w:rPr>
+          <w:rFonts w:ascii="Courier New" w:eastAsia="Times New Roman" w:hAnsi="Courier New" w:cs="Courier New"/>
+          <w:color w:val="000000"/>
+          <w:sz w:val="21"/>
+          <w:szCs w:val="21"/>
+        </w:rPr>
+        <w:t xml:space="preserve"> </w:t>
       </w:r>
     </w:p>
     <w:p>
@@ -707,15 +703,6 @@
           <w:szCs w:val="21"/>
         </w:rPr>
       </w:pPr>
-      <w:r>
-        <w:rPr>
-          <w:rFonts w:ascii="Courier New" w:eastAsia="Times New Roman" w:hAnsi="Courier New" w:cs="Courier New"/>
-          <w:color w:val="000000"/>
-          <w:sz w:val="21"/>
-          <w:szCs w:val="21"/>
-        </w:rPr>
-        <w:t>the authors may provide several limitations of shapes that</w:t>
-      </w:r>
     </w:p>
     <w:p>
       <w:pPr>
@@ -740,19 +727,19 @@
         </w:tabs>
         <w:rPr>
           <w:rFonts w:ascii="Courier New" w:eastAsia="Times New Roman" w:hAnsi="Courier New" w:cs="Courier New"/>
-          <w:color w:val="000000"/>
-          <w:sz w:val="21"/>
-          <w:szCs w:val="21"/>
-        </w:rPr>
-      </w:pPr>
-      <w:r>
-        <w:rPr>
-          <w:rFonts w:ascii="Courier New" w:eastAsia="Times New Roman" w:hAnsi="Courier New" w:cs="Courier New"/>
-          <w:color w:val="000000"/>
-          <w:sz w:val="21"/>
-          <w:szCs w:val="21"/>
-        </w:rPr>
-        <w:t>can be constructed by the method. If the afore mentioned</w:t>
+          <w:color w:val="0432FF"/>
+          <w:sz w:val="21"/>
+          <w:szCs w:val="21"/>
+        </w:rPr>
+      </w:pPr>
+      <w:r>
+        <w:rPr>
+          <w:rFonts w:ascii="Courier New" w:eastAsia="Times New Roman" w:hAnsi="Courier New" w:cs="Courier New"/>
+          <w:color w:val="0432FF"/>
+          <w:sz w:val="21"/>
+          <w:szCs w:val="21"/>
+        </w:rPr>
+        <w:t>In addition, in order to add clarity,</w:t>
       </w:r>
     </w:p>
     <w:p>
@@ -778,19 +765,19 @@
         </w:tabs>
         <w:rPr>
           <w:rFonts w:ascii="Courier New" w:eastAsia="Times New Roman" w:hAnsi="Courier New" w:cs="Courier New"/>
-          <w:color w:val="000000"/>
-          <w:sz w:val="21"/>
-          <w:szCs w:val="21"/>
-        </w:rPr>
-      </w:pPr>
-      <w:r>
-        <w:rPr>
-          <w:rFonts w:ascii="Courier New" w:eastAsia="Times New Roman" w:hAnsi="Courier New" w:cs="Courier New"/>
-          <w:color w:val="000000"/>
-          <w:sz w:val="21"/>
-          <w:szCs w:val="21"/>
-        </w:rPr>
-        <w:t>reviews and suggestions are implemented in this paper, it</w:t>
+          <w:color w:val="0432FF"/>
+          <w:sz w:val="21"/>
+          <w:szCs w:val="21"/>
+        </w:rPr>
+      </w:pPr>
+      <w:r>
+        <w:rPr>
+          <w:rFonts w:ascii="Courier New" w:eastAsia="Times New Roman" w:hAnsi="Courier New" w:cs="Courier New"/>
+          <w:color w:val="0432FF"/>
+          <w:sz w:val="21"/>
+          <w:szCs w:val="21"/>
+        </w:rPr>
+        <w:t>the authors may provide several limitations of shapes that</w:t>
       </w:r>
     </w:p>
     <w:p>
@@ -816,19 +803,19 @@
         </w:tabs>
         <w:rPr>
           <w:rFonts w:ascii="Courier New" w:eastAsia="Times New Roman" w:hAnsi="Courier New" w:cs="Courier New"/>
-          <w:color w:val="000000"/>
-          <w:sz w:val="21"/>
-          <w:szCs w:val="21"/>
-        </w:rPr>
-      </w:pPr>
-      <w:r>
-        <w:rPr>
-          <w:rFonts w:ascii="Courier New" w:eastAsia="Times New Roman" w:hAnsi="Courier New" w:cs="Courier New"/>
-          <w:color w:val="000000"/>
-          <w:sz w:val="21"/>
-          <w:szCs w:val="21"/>
-        </w:rPr>
-        <w:t>will add interests to the paper.</w:t>
+          <w:color w:val="0432FF"/>
+          <w:sz w:val="21"/>
+          <w:szCs w:val="21"/>
+        </w:rPr>
+      </w:pPr>
+      <w:r>
+        <w:rPr>
+          <w:rFonts w:ascii="Courier New" w:eastAsia="Times New Roman" w:hAnsi="Courier New" w:cs="Courier New"/>
+          <w:color w:val="0432FF"/>
+          <w:sz w:val="21"/>
+          <w:szCs w:val="21"/>
+        </w:rPr>
+        <w:t xml:space="preserve">can be constructed by the method. </w:t>
       </w:r>
     </w:p>
     <w:p>
@@ -888,6 +875,15 @@
           <w:szCs w:val="21"/>
         </w:rPr>
       </w:pPr>
+      <w:r>
+        <w:rPr>
+          <w:rFonts w:ascii="Courier New" w:eastAsia="Times New Roman" w:hAnsi="Courier New" w:cs="Courier New"/>
+          <w:color w:val="000000"/>
+          <w:sz w:val="21"/>
+          <w:szCs w:val="21"/>
+        </w:rPr>
+        <w:t>If the afore mentioned</w:t>
+      </w:r>
     </w:p>
     <w:p>
       <w:pPr>
@@ -924,7 +920,7 @@
           <w:sz w:val="21"/>
           <w:szCs w:val="21"/>
         </w:rPr>
-        <w:t>----------------------------------------</w:t>
+        <w:t>reviews and suggestions are implemented in this paper, it</w:t>
       </w:r>
     </w:p>
     <w:p>
@@ -962,7 +958,7 @@
           <w:sz w:val="21"/>
           <w:szCs w:val="21"/>
         </w:rPr>
-        <w:t>Comments on Video Attachment:</w:t>
+        <w:t>will add interests to the paper.</w:t>
       </w:r>
     </w:p>
     <w:p>
@@ -1022,15 +1018,6 @@
           <w:szCs w:val="21"/>
         </w:rPr>
       </w:pPr>
-      <w:r>
-        <w:rPr>
-          <w:rFonts w:ascii="Courier New" w:eastAsia="Times New Roman" w:hAnsi="Courier New" w:cs="Courier New"/>
-          <w:color w:val="000000"/>
-          <w:sz w:val="21"/>
-          <w:szCs w:val="21"/>
-        </w:rPr>
-        <w:t>The video of the experiments looks adequate. However, the</w:t>
-      </w:r>
     </w:p>
     <w:p>
       <w:pPr>
@@ -1067,6 +1054,149 @@
           <w:sz w:val="21"/>
           <w:szCs w:val="21"/>
         </w:rPr>
+        <w:t>----------------------------------------</w:t>
+      </w:r>
+    </w:p>
+    <w:p>
+      <w:pPr>
+        <w:shd w:val="clear" w:color="auto" w:fill="FFFFFF"/>
+        <w:tabs>
+          <w:tab w:val="left" w:pos="916"/>
+          <w:tab w:val="left" w:pos="1832"/>
+          <w:tab w:val="left" w:pos="2748"/>
+          <w:tab w:val="left" w:pos="3664"/>
+          <w:tab w:val="left" w:pos="4580"/>
+          <w:tab w:val="left" w:pos="5496"/>
+          <w:tab w:val="left" w:pos="6412"/>
+          <w:tab w:val="left" w:pos="7328"/>
+          <w:tab w:val="left" w:pos="8244"/>
+          <w:tab w:val="left" w:pos="9160"/>
+          <w:tab w:val="left" w:pos="10076"/>
+          <w:tab w:val="left" w:pos="10992"/>
+          <w:tab w:val="left" w:pos="11908"/>
+          <w:tab w:val="left" w:pos="12824"/>
+          <w:tab w:val="left" w:pos="13740"/>
+          <w:tab w:val="left" w:pos="14656"/>
+        </w:tabs>
+        <w:rPr>
+          <w:rFonts w:ascii="Courier New" w:eastAsia="Times New Roman" w:hAnsi="Courier New" w:cs="Courier New"/>
+          <w:color w:val="000000"/>
+          <w:sz w:val="21"/>
+          <w:szCs w:val="21"/>
+        </w:rPr>
+      </w:pPr>
+      <w:r>
+        <w:rPr>
+          <w:rFonts w:ascii="Courier New" w:eastAsia="Times New Roman" w:hAnsi="Courier New" w:cs="Courier New"/>
+          <w:color w:val="000000"/>
+          <w:sz w:val="21"/>
+          <w:szCs w:val="21"/>
+        </w:rPr>
+        <w:t>Comments on Video Attachment:</w:t>
+      </w:r>
+    </w:p>
+    <w:p>
+      <w:pPr>
+        <w:shd w:val="clear" w:color="auto" w:fill="FFFFFF"/>
+        <w:tabs>
+          <w:tab w:val="left" w:pos="916"/>
+          <w:tab w:val="left" w:pos="1832"/>
+          <w:tab w:val="left" w:pos="2748"/>
+          <w:tab w:val="left" w:pos="3664"/>
+          <w:tab w:val="left" w:pos="4580"/>
+          <w:tab w:val="left" w:pos="5496"/>
+          <w:tab w:val="left" w:pos="6412"/>
+          <w:tab w:val="left" w:pos="7328"/>
+          <w:tab w:val="left" w:pos="8244"/>
+          <w:tab w:val="left" w:pos="9160"/>
+          <w:tab w:val="left" w:pos="10076"/>
+          <w:tab w:val="left" w:pos="10992"/>
+          <w:tab w:val="left" w:pos="11908"/>
+          <w:tab w:val="left" w:pos="12824"/>
+          <w:tab w:val="left" w:pos="13740"/>
+          <w:tab w:val="left" w:pos="14656"/>
+        </w:tabs>
+        <w:rPr>
+          <w:rFonts w:ascii="Courier New" w:eastAsia="Times New Roman" w:hAnsi="Courier New" w:cs="Courier New"/>
+          <w:color w:val="000000"/>
+          <w:sz w:val="21"/>
+          <w:szCs w:val="21"/>
+        </w:rPr>
+      </w:pPr>
+    </w:p>
+    <w:p>
+      <w:pPr>
+        <w:shd w:val="clear" w:color="auto" w:fill="FFFFFF"/>
+        <w:tabs>
+          <w:tab w:val="left" w:pos="916"/>
+          <w:tab w:val="left" w:pos="1832"/>
+          <w:tab w:val="left" w:pos="2748"/>
+          <w:tab w:val="left" w:pos="3664"/>
+          <w:tab w:val="left" w:pos="4580"/>
+          <w:tab w:val="left" w:pos="5496"/>
+          <w:tab w:val="left" w:pos="6412"/>
+          <w:tab w:val="left" w:pos="7328"/>
+          <w:tab w:val="left" w:pos="8244"/>
+          <w:tab w:val="left" w:pos="9160"/>
+          <w:tab w:val="left" w:pos="10076"/>
+          <w:tab w:val="left" w:pos="10992"/>
+          <w:tab w:val="left" w:pos="11908"/>
+          <w:tab w:val="left" w:pos="12824"/>
+          <w:tab w:val="left" w:pos="13740"/>
+          <w:tab w:val="left" w:pos="14656"/>
+        </w:tabs>
+        <w:rPr>
+          <w:rFonts w:ascii="Courier New" w:eastAsia="Times New Roman" w:hAnsi="Courier New" w:cs="Courier New"/>
+          <w:color w:val="000000"/>
+          <w:sz w:val="21"/>
+          <w:szCs w:val="21"/>
+        </w:rPr>
+      </w:pPr>
+      <w:r>
+        <w:rPr>
+          <w:rFonts w:ascii="Courier New" w:eastAsia="Times New Roman" w:hAnsi="Courier New" w:cs="Courier New"/>
+          <w:color w:val="000000"/>
+          <w:sz w:val="21"/>
+          <w:szCs w:val="21"/>
+        </w:rPr>
+        <w:t>The video of the experiments looks adequate. However, the</w:t>
+      </w:r>
+    </w:p>
+    <w:p>
+      <w:pPr>
+        <w:shd w:val="clear" w:color="auto" w:fill="FFFFFF"/>
+        <w:tabs>
+          <w:tab w:val="left" w:pos="916"/>
+          <w:tab w:val="left" w:pos="1832"/>
+          <w:tab w:val="left" w:pos="2748"/>
+          <w:tab w:val="left" w:pos="3664"/>
+          <w:tab w:val="left" w:pos="4580"/>
+          <w:tab w:val="left" w:pos="5496"/>
+          <w:tab w:val="left" w:pos="6412"/>
+          <w:tab w:val="left" w:pos="7328"/>
+          <w:tab w:val="left" w:pos="8244"/>
+          <w:tab w:val="left" w:pos="9160"/>
+          <w:tab w:val="left" w:pos="10076"/>
+          <w:tab w:val="left" w:pos="10992"/>
+          <w:tab w:val="left" w:pos="11908"/>
+          <w:tab w:val="left" w:pos="12824"/>
+          <w:tab w:val="left" w:pos="13740"/>
+          <w:tab w:val="left" w:pos="14656"/>
+        </w:tabs>
+        <w:rPr>
+          <w:rFonts w:ascii="Courier New" w:eastAsia="Times New Roman" w:hAnsi="Courier New" w:cs="Courier New"/>
+          <w:color w:val="000000"/>
+          <w:sz w:val="21"/>
+          <w:szCs w:val="21"/>
+        </w:rPr>
+      </w:pPr>
+      <w:r>
+        <w:rPr>
+          <w:rFonts w:ascii="Courier New" w:eastAsia="Times New Roman" w:hAnsi="Courier New" w:cs="Courier New"/>
+          <w:color w:val="000000"/>
+          <w:sz w:val="21"/>
+          <w:szCs w:val="21"/>
+        </w:rPr>
         <w:t>video really lacks explanations, making it very unclear.</w:t>
       </w:r>
     </w:p>
@@ -1366,6 +1496,7 @@
           <w:sz w:val="21"/>
           <w:szCs w:val="21"/>
         </w:rPr>
+        <w:lastRenderedPageBreak/>
         <w:t xml:space="preserve">We can have: a narrow corridor in a workspace where you want to deliver drugs inside the body. </w:t>
       </w:r>
     </w:p>
@@ -1396,75 +1527,72 @@
           <w:sz w:val="21"/>
           <w:szCs w:val="21"/>
         </w:rPr>
-        <w:t>2. All figures should be mentioned in the text part, Figure</w:t>
-      </w:r>
-    </w:p>
-    <w:p>
-      <w:pPr>
-        <w:pStyle w:val="HTMLPreformatted"/>
-        <w:shd w:val="clear" w:color="auto" w:fill="FFFFFF"/>
+        <w:t xml:space="preserve">2. All figures should be mentioned in the text part, </w:t>
+      </w:r>
+      <w:r>
         <w:rPr>
           <w:color w:val="00B050"/>
           <w:sz w:val="21"/>
           <w:szCs w:val="21"/>
         </w:rPr>
-      </w:pPr>
-      <w:r>
+        <w:t>DONE (ATB)</w:t>
+      </w:r>
+    </w:p>
+    <w:p>
+      <w:pPr>
+        <w:pStyle w:val="HTMLPreformatted"/>
+        <w:shd w:val="clear" w:color="auto" w:fill="FFFFFF"/>
+        <w:rPr>
+          <w:color w:val="000000"/>
+          <w:sz w:val="21"/>
+          <w:szCs w:val="21"/>
+        </w:rPr>
+      </w:pPr>
+    </w:p>
+    <w:p>
+      <w:pPr>
+        <w:pStyle w:val="HTMLPreformatted"/>
+        <w:shd w:val="clear" w:color="auto" w:fill="FFFFFF"/>
         <w:rPr>
           <w:color w:val="00B050"/>
           <w:sz w:val="21"/>
           <w:szCs w:val="21"/>
         </w:rPr>
-        <w:t>1 hasn't been mentioned in the text part of the paper.</w:t>
-      </w:r>
-    </w:p>
-    <w:p>
-      <w:pPr>
-        <w:pStyle w:val="HTMLPreformatted"/>
-        <w:shd w:val="clear" w:color="auto" w:fill="FFFFFF"/>
-        <w:rPr>
-          <w:color w:val="000000"/>
-          <w:sz w:val="21"/>
-          <w:szCs w:val="21"/>
-        </w:rPr>
-      </w:pPr>
-    </w:p>
-    <w:p>
-      <w:pPr>
-        <w:pStyle w:val="HTMLPreformatted"/>
-        <w:shd w:val="clear" w:color="auto" w:fill="FFFFFF"/>
+      </w:pPr>
+      <w:r>
         <w:rPr>
           <w:color w:val="00B050"/>
           <w:sz w:val="21"/>
           <w:szCs w:val="21"/>
         </w:rPr>
-      </w:pPr>
-      <w:r>
+        <w:t>3. All figures should be mentioned in the text part, Figure</w:t>
+      </w:r>
+    </w:p>
+    <w:p>
+      <w:pPr>
+        <w:pStyle w:val="HTMLPreformatted"/>
+        <w:shd w:val="clear" w:color="auto" w:fill="FFFFFF"/>
         <w:rPr>
           <w:color w:val="00B050"/>
           <w:sz w:val="21"/>
           <w:szCs w:val="21"/>
         </w:rPr>
-        <w:t>3. All figures should be mentioned in the text part, Figure</w:t>
-      </w:r>
-    </w:p>
-    <w:p>
-      <w:pPr>
-        <w:pStyle w:val="HTMLPreformatted"/>
-        <w:shd w:val="clear" w:color="auto" w:fill="FFFFFF"/>
+      </w:pPr>
+      <w:r>
         <w:rPr>
           <w:color w:val="00B050"/>
           <w:sz w:val="21"/>
           <w:szCs w:val="21"/>
         </w:rPr>
-      </w:pPr>
+        <w:t>6 hasn't been mentioned in the text part of the paper.</w:t>
+      </w:r>
       <w:r>
         <w:rPr>
           <w:color w:val="00B050"/>
           <w:sz w:val="21"/>
           <w:szCs w:val="21"/>
         </w:rPr>
-        <w:t>6 hasn't been mentioned in the text part of the paper.</w:t>
+        <w:t xml:space="preserve">  DONE(SHIVA)</w:t>
       </w:r>
     </w:p>
     <w:p>
@@ -1515,17 +1643,14 @@
         </w:rPr>
         <w:t>9 hasn't been mentioned in the text part of the paper.</w:t>
       </w:r>
-    </w:p>
-    <w:p>
-      <w:pPr>
-        <w:pStyle w:val="HTMLPreformatted"/>
-        <w:shd w:val="clear" w:color="auto" w:fill="FFFFFF"/>
+      <w:r>
         <w:rPr>
           <w:color w:val="00B050"/>
           <w:sz w:val="21"/>
           <w:szCs w:val="21"/>
         </w:rPr>
-      </w:pPr>
+        <w:t xml:space="preserve"> (DONE SHIVA)</w:t>
+      </w:r>
     </w:p>
     <w:p>
       <w:pPr>
@@ -1537,31 +1662,32 @@
           <w:szCs w:val="21"/>
         </w:rPr>
       </w:pPr>
-      <w:r>
+    </w:p>
+    <w:p>
+      <w:pPr>
+        <w:pStyle w:val="HTMLPreformatted"/>
+        <w:shd w:val="clear" w:color="auto" w:fill="FFFFFF"/>
         <w:rPr>
           <w:color w:val="00B050"/>
           <w:sz w:val="21"/>
           <w:szCs w:val="21"/>
         </w:rPr>
-        <w:t xml:space="preserve">5. How many </w:t>
-      </w:r>
-      <w:proofErr w:type="spellStart"/>
+      </w:pPr>
       <w:r>
         <w:rPr>
           <w:color w:val="00B050"/>
           <w:sz w:val="21"/>
           <w:szCs w:val="21"/>
         </w:rPr>
-        <w:t>kilobots</w:t>
-      </w:r>
-      <w:proofErr w:type="spellEnd"/>
+        <w:t>5. How many kilobots were used in the experiments in the</w:t>
+      </w:r>
       <w:r>
         <w:rPr>
           <w:color w:val="00B050"/>
           <w:sz w:val="21"/>
           <w:szCs w:val="21"/>
         </w:rPr>
-        <w:t xml:space="preserve"> were used in the experiments in the</w:t>
+        <w:t xml:space="preserve">  </w:t>
       </w:r>
     </w:p>
     <w:p>
@@ -1582,6 +1708,22 @@
         </w:rPr>
         <w:t>Figure 10?</w:t>
       </w:r>
+      <w:r>
+        <w:rPr>
+          <w:color w:val="00B050"/>
+          <w:sz w:val="21"/>
+          <w:szCs w:val="21"/>
+        </w:rPr>
+        <w:t xml:space="preserve">  </w:t>
+      </w:r>
+      <w:r>
+        <w:rPr>
+          <w:color w:val="00B050"/>
+          <w:sz w:val="21"/>
+          <w:szCs w:val="21"/>
+        </w:rPr>
+        <w:t>(DONE: 56)</w:t>
+      </w:r>
     </w:p>
     <w:p>
       <w:pPr>
@@ -1637,6 +1779,27 @@
         <w:pStyle w:val="HTMLPreformatted"/>
         <w:shd w:val="clear" w:color="auto" w:fill="FFFFFF"/>
         <w:rPr>
+          <w:b/>
+          <w:color w:val="000000"/>
+          <w:sz w:val="21"/>
+          <w:szCs w:val="21"/>
+        </w:rPr>
+      </w:pPr>
+      <w:r>
+        <w:rPr>
+          <w:b/>
+          <w:color w:val="000000"/>
+          <w:sz w:val="21"/>
+          <w:szCs w:val="21"/>
+        </w:rPr>
+        <w:t>DONE: put explanation in figure</w:t>
+      </w:r>
+    </w:p>
+    <w:p>
+      <w:pPr>
+        <w:pStyle w:val="HTMLPreformatted"/>
+        <w:shd w:val="clear" w:color="auto" w:fill="FFFFFF"/>
+        <w:rPr>
           <w:color w:val="4472C4" w:themeColor="accent1"/>
           <w:sz w:val="21"/>
           <w:szCs w:val="21"/>
@@ -1742,118 +1905,132 @@
         <w:pStyle w:val="HTMLPreformatted"/>
         <w:shd w:val="clear" w:color="auto" w:fill="FFFFFF"/>
         <w:rPr>
-          <w:color w:val="000000"/>
-          <w:sz w:val="21"/>
-          <w:szCs w:val="21"/>
-        </w:rPr>
-      </w:pPr>
-      <w:r>
-        <w:rPr>
           <w:color w:val="4472C4" w:themeColor="accent1"/>
           <w:sz w:val="21"/>
           <w:szCs w:val="21"/>
         </w:rPr>
-        <w:t xml:space="preserve">I wanted to </w:t>
-      </w:r>
+      </w:pPr>
       <w:r>
         <w:rPr>
           <w:color w:val="4472C4" w:themeColor="accent1"/>
           <w:sz w:val="21"/>
           <w:szCs w:val="21"/>
         </w:rPr>
-        <w:t>make it bigger</w:t>
-      </w:r>
-      <w:r>
+        <w:t>I wanted to make it bigger but ran out of space.</w:t>
+      </w:r>
+    </w:p>
+    <w:p>
+      <w:pPr>
+        <w:pStyle w:val="HTMLPreformatted"/>
+        <w:shd w:val="clear" w:color="auto" w:fill="FFFFFF"/>
+        <w:rPr>
+          <w:color w:val="000000"/>
+          <w:sz w:val="21"/>
+          <w:szCs w:val="21"/>
+        </w:rPr>
+      </w:pPr>
+      <w:r>
+        <w:rPr>
+          <w:color w:val="000000"/>
+          <w:sz w:val="21"/>
+          <w:szCs w:val="21"/>
+        </w:rPr>
+        <w:t>NOT GOING TO DO IT</w:t>
+      </w:r>
+    </w:p>
+    <w:p>
+      <w:pPr>
+        <w:pStyle w:val="HTMLPreformatted"/>
+        <w:shd w:val="clear" w:color="auto" w:fill="FFFFFF"/>
+        <w:rPr>
+          <w:color w:val="000000"/>
+          <w:sz w:val="21"/>
+          <w:szCs w:val="21"/>
+        </w:rPr>
+      </w:pPr>
+    </w:p>
+    <w:p>
+      <w:pPr>
+        <w:pStyle w:val="HTMLPreformatted"/>
+        <w:shd w:val="clear" w:color="auto" w:fill="FFFFFF"/>
+        <w:rPr>
+          <w:color w:val="000000"/>
+          <w:sz w:val="21"/>
+          <w:szCs w:val="21"/>
+        </w:rPr>
+      </w:pPr>
+      <w:r>
+        <w:rPr>
+          <w:color w:val="000000"/>
+          <w:sz w:val="21"/>
+          <w:szCs w:val="21"/>
+        </w:rPr>
+        <w:t>8. Please review the variables of Equation 8 and Equation</w:t>
+      </w:r>
+    </w:p>
+    <w:p>
+      <w:pPr>
+        <w:pStyle w:val="HTMLPreformatted"/>
+        <w:shd w:val="clear" w:color="auto" w:fill="FFFFFF"/>
+        <w:rPr>
+          <w:color w:val="000000"/>
+          <w:sz w:val="21"/>
+          <w:szCs w:val="21"/>
+        </w:rPr>
+      </w:pPr>
+      <w:r>
+        <w:rPr>
+          <w:color w:val="000000"/>
+          <w:sz w:val="21"/>
+          <w:szCs w:val="21"/>
+        </w:rPr>
+        <w:t>9, have all variables written correctly?</w:t>
+      </w:r>
+    </w:p>
+    <w:p>
+      <w:pPr>
+        <w:pStyle w:val="HTMLPreformatted"/>
+        <w:shd w:val="clear" w:color="auto" w:fill="FFFFFF"/>
         <w:rPr>
           <w:color w:val="4472C4" w:themeColor="accent1"/>
           <w:sz w:val="21"/>
           <w:szCs w:val="21"/>
         </w:rPr>
-        <w:t xml:space="preserve"> but ran out of space</w:t>
-      </w:r>
+      </w:pPr>
       <w:r>
         <w:rPr>
           <w:color w:val="4472C4" w:themeColor="accent1"/>
           <w:sz w:val="21"/>
           <w:szCs w:val="21"/>
         </w:rPr>
-        <w:t>.</w:t>
-      </w:r>
-    </w:p>
-    <w:p>
-      <w:pPr>
-        <w:pStyle w:val="HTMLPreformatted"/>
-        <w:shd w:val="clear" w:color="auto" w:fill="FFFFFF"/>
-        <w:rPr>
-          <w:color w:val="000000"/>
-          <w:sz w:val="21"/>
-          <w:szCs w:val="21"/>
-        </w:rPr>
-      </w:pPr>
-    </w:p>
-    <w:p>
-      <w:pPr>
-        <w:pStyle w:val="HTMLPreformatted"/>
-        <w:shd w:val="clear" w:color="auto" w:fill="FFFFFF"/>
-        <w:rPr>
-          <w:color w:val="000000"/>
-          <w:sz w:val="21"/>
-          <w:szCs w:val="21"/>
-        </w:rPr>
-      </w:pPr>
-      <w:r>
-        <w:rPr>
-          <w:color w:val="000000"/>
-          <w:sz w:val="21"/>
-          <w:szCs w:val="21"/>
-        </w:rPr>
-        <w:t>8. Please review the variables of Equation 8 and Equation</w:t>
-      </w:r>
-    </w:p>
-    <w:p>
-      <w:pPr>
-        <w:pStyle w:val="HTMLPreformatted"/>
-        <w:shd w:val="clear" w:color="auto" w:fill="FFFFFF"/>
-        <w:rPr>
-          <w:color w:val="000000"/>
-          <w:sz w:val="21"/>
-          <w:szCs w:val="21"/>
-        </w:rPr>
-      </w:pPr>
-      <w:r>
-        <w:rPr>
-          <w:color w:val="000000"/>
-          <w:sz w:val="21"/>
-          <w:szCs w:val="21"/>
-        </w:rPr>
-        <w:t>9, have all variables written correctly?</w:t>
-      </w:r>
-    </w:p>
-    <w:p>
-      <w:pPr>
-        <w:pStyle w:val="HTMLPreformatted"/>
-        <w:shd w:val="clear" w:color="auto" w:fill="FFFFFF"/>
+        <w:t xml:space="preserve">It does not look wrong to me, but I was not able to interpret our code to these equations, I don’t remember where </w:t>
+      </w:r>
+      <w:r>
         <w:rPr>
           <w:color w:val="4472C4" w:themeColor="accent1"/>
           <w:sz w:val="21"/>
           <w:szCs w:val="21"/>
         </w:rPr>
-      </w:pPr>
-      <w:r>
+        <w:t>it is.</w:t>
+      </w:r>
+    </w:p>
+    <w:p>
+      <w:pPr>
+        <w:pStyle w:val="HTMLPreformatted"/>
+        <w:shd w:val="clear" w:color="auto" w:fill="FFFFFF"/>
         <w:rPr>
           <w:color w:val="4472C4" w:themeColor="accent1"/>
           <w:sz w:val="21"/>
           <w:szCs w:val="21"/>
         </w:rPr>
-        <w:t xml:space="preserve">It does not look wrong to me, but I was not able to interpret our code to these equations, I don’t remember where </w:t>
-      </w:r>
+      </w:pPr>
       <w:r>
         <w:rPr>
           <w:color w:val="4472C4" w:themeColor="accent1"/>
           <w:sz w:val="21"/>
           <w:szCs w:val="21"/>
         </w:rPr>
-        <w:t>it is.</w:t>
+        <w:t>HAORAN – double check.</w:t>
       </w:r>
     </w:p>
     <w:p>
@@ -1902,25 +2079,7 @@
           <w:sz w:val="21"/>
           <w:szCs w:val="21"/>
         </w:rPr>
-        <w:t xml:space="preserve">result, for example how well all </w:t>
-      </w:r>
-      <w:proofErr w:type="spellStart"/>
-      <w:r>
-        <w:rPr>
-          <w:color w:val="000000"/>
-          <w:sz w:val="21"/>
-          <w:szCs w:val="21"/>
-        </w:rPr>
-        <w:t>kilobots</w:t>
-      </w:r>
-      <w:proofErr w:type="spellEnd"/>
-      <w:r>
-        <w:rPr>
-          <w:color w:val="000000"/>
-          <w:sz w:val="21"/>
-          <w:szCs w:val="21"/>
-        </w:rPr>
-        <w:t xml:space="preserve"> follow the</w:t>
+        <w:t>result, for example how well all kilobots follow the</w:t>
       </w:r>
     </w:p>
     <w:p>
@@ -1958,74 +2117,124 @@
           <w:sz w:val="21"/>
           <w:szCs w:val="21"/>
         </w:rPr>
-        <w:t xml:space="preserve">Do we really care about this? We can say that </w:t>
-      </w:r>
-      <w:proofErr w:type="spellStart"/>
-      <w:r>
+        <w:t>Do we really care about this? We can say that kilobots does not follow the exact expected movements and have some error.</w:t>
+      </w:r>
+    </w:p>
+    <w:p>
+      <w:pPr>
+        <w:pStyle w:val="HTMLPreformatted"/>
+        <w:shd w:val="clear" w:color="auto" w:fill="FFFFFF"/>
+        <w:rPr>
+          <w:color w:val="000000"/>
+          <w:sz w:val="21"/>
+          <w:szCs w:val="21"/>
+        </w:rPr>
+      </w:pPr>
+    </w:p>
+    <w:p>
+      <w:pPr>
+        <w:pStyle w:val="HTMLPreformatted"/>
+        <w:shd w:val="clear" w:color="auto" w:fill="FFFFFF"/>
+        <w:rPr>
+          <w:color w:val="000000"/>
+          <w:sz w:val="21"/>
+          <w:szCs w:val="21"/>
+        </w:rPr>
+      </w:pPr>
+      <w:r>
+        <w:rPr>
+          <w:color w:val="000000"/>
+          <w:sz w:val="21"/>
+          <w:szCs w:val="21"/>
+        </w:rPr>
+        <w:t>10. Does the friction between particles has an effect on</w:t>
+      </w:r>
+    </w:p>
+    <w:p>
+      <w:pPr>
+        <w:pStyle w:val="HTMLPreformatted"/>
+        <w:shd w:val="clear" w:color="auto" w:fill="FFFFFF"/>
+        <w:rPr>
+          <w:color w:val="000000"/>
+          <w:sz w:val="21"/>
+          <w:szCs w:val="21"/>
+        </w:rPr>
+      </w:pPr>
+      <w:r>
+        <w:rPr>
+          <w:color w:val="000000"/>
+          <w:sz w:val="21"/>
+          <w:szCs w:val="21"/>
+        </w:rPr>
+        <w:t xml:space="preserve">the expected particle movement? </w:t>
+      </w:r>
+    </w:p>
+    <w:p>
+      <w:pPr>
+        <w:pStyle w:val="HTMLPreformatted"/>
+        <w:shd w:val="clear" w:color="auto" w:fill="FFFFFF"/>
         <w:rPr>
           <w:color w:val="4472C4" w:themeColor="accent1"/>
           <w:sz w:val="21"/>
           <w:szCs w:val="21"/>
         </w:rPr>
-        <w:t>kilobots</w:t>
-      </w:r>
-      <w:proofErr w:type="spellEnd"/>
+      </w:pPr>
       <w:r>
         <w:rPr>
           <w:color w:val="4472C4" w:themeColor="accent1"/>
           <w:sz w:val="21"/>
           <w:szCs w:val="21"/>
         </w:rPr>
-        <w:t xml:space="preserve"> does not follow the exact expected movements and have some error.</w:t>
-      </w:r>
-    </w:p>
-    <w:p>
-      <w:pPr>
-        <w:pStyle w:val="HTMLPreformatted"/>
-        <w:shd w:val="clear" w:color="auto" w:fill="FFFFFF"/>
-        <w:rPr>
-          <w:color w:val="000000"/>
-          <w:sz w:val="21"/>
-          <w:szCs w:val="21"/>
-        </w:rPr>
-      </w:pPr>
-    </w:p>
-    <w:p>
-      <w:pPr>
-        <w:pStyle w:val="HTMLPreformatted"/>
-        <w:shd w:val="clear" w:color="auto" w:fill="FFFFFF"/>
-        <w:rPr>
-          <w:color w:val="000000"/>
-          <w:sz w:val="21"/>
-          <w:szCs w:val="21"/>
-        </w:rPr>
-      </w:pPr>
-      <w:r>
-        <w:rPr>
-          <w:color w:val="000000"/>
-          <w:sz w:val="21"/>
-          <w:szCs w:val="21"/>
-        </w:rPr>
-        <w:t>10. Does the friction between particles has an effect on</w:t>
-      </w:r>
-    </w:p>
-    <w:p>
-      <w:pPr>
-        <w:pStyle w:val="HTMLPreformatted"/>
-        <w:shd w:val="clear" w:color="auto" w:fill="FFFFFF"/>
-        <w:rPr>
-          <w:color w:val="000000"/>
-          <w:sz w:val="21"/>
-          <w:szCs w:val="21"/>
-        </w:rPr>
-      </w:pPr>
-      <w:r>
-        <w:rPr>
-          <w:color w:val="000000"/>
-          <w:sz w:val="21"/>
-          <w:szCs w:val="21"/>
-        </w:rPr>
-        <w:t xml:space="preserve">the expected particle movement? </w:t>
+        <w:t xml:space="preserve">Friction is not significant </w:t>
+      </w:r>
+    </w:p>
+    <w:p>
+      <w:pPr>
+        <w:pStyle w:val="HTMLPreformatted"/>
+        <w:shd w:val="clear" w:color="auto" w:fill="FFFFFF"/>
+        <w:rPr>
+          <w:color w:val="000000"/>
+          <w:sz w:val="21"/>
+          <w:szCs w:val="21"/>
+        </w:rPr>
+      </w:pPr>
+    </w:p>
+    <w:p>
+      <w:pPr>
+        <w:pStyle w:val="HTMLPreformatted"/>
+        <w:shd w:val="clear" w:color="auto" w:fill="FFFFFF"/>
+        <w:rPr>
+          <w:color w:val="000000"/>
+          <w:sz w:val="21"/>
+          <w:szCs w:val="21"/>
+        </w:rPr>
+      </w:pPr>
+      <w:r>
+        <w:rPr>
+          <w:color w:val="000000"/>
+          <w:sz w:val="21"/>
+          <w:szCs w:val="21"/>
+        </w:rPr>
+        <w:t>11. Are all kilobots perfectly the same (uniform</w:t>
+      </w:r>
+    </w:p>
+    <w:p>
+      <w:pPr>
+        <w:pStyle w:val="HTMLPreformatted"/>
+        <w:shd w:val="clear" w:color="auto" w:fill="FFFFFF"/>
+        <w:rPr>
+          <w:color w:val="000000"/>
+          <w:sz w:val="21"/>
+          <w:szCs w:val="21"/>
+        </w:rPr>
+      </w:pPr>
+      <w:r>
+        <w:rPr>
+          <w:color w:val="000000"/>
+          <w:sz w:val="21"/>
+          <w:szCs w:val="21"/>
+        </w:rPr>
+        <w:t>assumption)? How to minimize this factor?</w:t>
       </w:r>
     </w:p>
     <w:p>
@@ -2044,730 +2253,866 @@
           <w:sz w:val="21"/>
           <w:szCs w:val="21"/>
         </w:rPr>
-        <w:t xml:space="preserve">Friction is not significant </w:t>
-      </w:r>
-    </w:p>
-    <w:p>
-      <w:pPr>
-        <w:pStyle w:val="HTMLPreformatted"/>
-        <w:shd w:val="clear" w:color="auto" w:fill="FFFFFF"/>
-        <w:rPr>
-          <w:color w:val="000000"/>
-          <w:sz w:val="21"/>
-          <w:szCs w:val="21"/>
-        </w:rPr>
-      </w:pPr>
-    </w:p>
-    <w:p>
-      <w:pPr>
-        <w:pStyle w:val="HTMLPreformatted"/>
-        <w:shd w:val="clear" w:color="auto" w:fill="FFFFFF"/>
-        <w:rPr>
-          <w:color w:val="000000"/>
-          <w:sz w:val="21"/>
-          <w:szCs w:val="21"/>
-        </w:rPr>
-      </w:pPr>
-      <w:r>
-        <w:rPr>
-          <w:color w:val="000000"/>
-          <w:sz w:val="21"/>
-          <w:szCs w:val="21"/>
-        </w:rPr>
-        <w:t xml:space="preserve">11. Are all </w:t>
-      </w:r>
-      <w:proofErr w:type="spellStart"/>
-      <w:r>
-        <w:rPr>
-          <w:color w:val="000000"/>
-          <w:sz w:val="21"/>
-          <w:szCs w:val="21"/>
-        </w:rPr>
-        <w:t>kilobots</w:t>
-      </w:r>
-      <w:proofErr w:type="spellEnd"/>
-      <w:r>
-        <w:rPr>
-          <w:color w:val="000000"/>
-          <w:sz w:val="21"/>
-          <w:szCs w:val="21"/>
-        </w:rPr>
-        <w:t xml:space="preserve"> perfectly the same (uniform</w:t>
-      </w:r>
-    </w:p>
-    <w:p>
-      <w:pPr>
-        <w:pStyle w:val="HTMLPreformatted"/>
-        <w:shd w:val="clear" w:color="auto" w:fill="FFFFFF"/>
-        <w:rPr>
-          <w:color w:val="000000"/>
-          <w:sz w:val="21"/>
-          <w:szCs w:val="21"/>
-        </w:rPr>
-      </w:pPr>
-      <w:r>
-        <w:rPr>
-          <w:color w:val="000000"/>
-          <w:sz w:val="21"/>
-          <w:szCs w:val="21"/>
-        </w:rPr>
-        <w:t>assumption)? How to minimize this factor?</w:t>
-      </w:r>
-    </w:p>
-    <w:p>
-      <w:pPr>
-        <w:pStyle w:val="HTMLPreformatted"/>
-        <w:shd w:val="clear" w:color="auto" w:fill="FFFFFF"/>
+        <w:t>Size</w:t>
+      </w:r>
+      <w:r>
         <w:rPr>
           <w:color w:val="4472C4" w:themeColor="accent1"/>
           <w:sz w:val="21"/>
           <w:szCs w:val="21"/>
         </w:rPr>
-      </w:pPr>
-      <w:proofErr w:type="spellStart"/>
+        <w:t xml:space="preserve"> </w:t>
+      </w:r>
       <w:r>
         <w:rPr>
           <w:color w:val="4472C4" w:themeColor="accent1"/>
           <w:sz w:val="21"/>
           <w:szCs w:val="21"/>
         </w:rPr>
-        <w:t>Sizewise</w:t>
-      </w:r>
-      <w:proofErr w:type="spellEnd"/>
-      <w:r>
+        <w:t>wise they are almost the same. They definitely do not behave exactly the same. When we have a lot of them, we don’t care about individuals that much.</w:t>
+      </w:r>
+    </w:p>
+    <w:p>
+      <w:pPr>
+        <w:pStyle w:val="HTMLPreformatted"/>
+        <w:shd w:val="clear" w:color="auto" w:fill="FFFFFF"/>
+        <w:rPr>
+          <w:color w:val="000000"/>
+          <w:sz w:val="21"/>
+          <w:szCs w:val="21"/>
+        </w:rPr>
+      </w:pPr>
+    </w:p>
+    <w:p>
+      <w:pPr>
+        <w:pStyle w:val="HTMLPreformatted"/>
+        <w:shd w:val="clear" w:color="auto" w:fill="FFFFFF"/>
+        <w:rPr>
+          <w:color w:val="000000"/>
+          <w:sz w:val="21"/>
+          <w:szCs w:val="21"/>
+        </w:rPr>
+      </w:pPr>
+      <w:r>
+        <w:rPr>
+          <w:color w:val="000000"/>
+          <w:sz w:val="21"/>
+          <w:szCs w:val="21"/>
+        </w:rPr>
+        <w:t>Comments on the Video Attachment</w:t>
+      </w:r>
+    </w:p>
+    <w:p>
+      <w:pPr>
+        <w:pStyle w:val="HTMLPreformatted"/>
+        <w:shd w:val="clear" w:color="auto" w:fill="FFFFFF"/>
+        <w:rPr>
+          <w:color w:val="000000"/>
+          <w:sz w:val="21"/>
+          <w:szCs w:val="21"/>
+        </w:rPr>
+      </w:pPr>
+      <w:r>
+        <w:rPr>
+          <w:color w:val="000000"/>
+          <w:sz w:val="21"/>
+          <w:szCs w:val="21"/>
+        </w:rPr>
+        <w:t>================================</w:t>
+      </w:r>
+    </w:p>
+    <w:p>
+      <w:pPr>
+        <w:pStyle w:val="HTMLPreformatted"/>
+        <w:shd w:val="clear" w:color="auto" w:fill="FFFFFF"/>
+        <w:rPr>
+          <w:color w:val="000000"/>
+          <w:sz w:val="21"/>
+          <w:szCs w:val="21"/>
+        </w:rPr>
+      </w:pPr>
+    </w:p>
+    <w:p>
+      <w:pPr>
+        <w:pStyle w:val="HTMLPreformatted"/>
+        <w:shd w:val="clear" w:color="auto" w:fill="FFFFFF"/>
+        <w:rPr>
+          <w:color w:val="000000"/>
+          <w:sz w:val="21"/>
+          <w:szCs w:val="21"/>
+        </w:rPr>
+      </w:pPr>
+      <w:r>
+        <w:rPr>
+          <w:color w:val="000000"/>
+          <w:sz w:val="21"/>
+          <w:szCs w:val="21"/>
+        </w:rPr>
+        <w:t>The provided video could explain the proposed method</w:t>
+      </w:r>
+    </w:p>
+    <w:p>
+      <w:pPr>
+        <w:pStyle w:val="HTMLPreformatted"/>
+        <w:shd w:val="clear" w:color="auto" w:fill="FFFFFF"/>
+        <w:rPr>
+          <w:color w:val="000000"/>
+          <w:sz w:val="21"/>
+          <w:szCs w:val="21"/>
+        </w:rPr>
+      </w:pPr>
+      <w:r>
+        <w:rPr>
+          <w:color w:val="000000"/>
+          <w:sz w:val="21"/>
+          <w:szCs w:val="21"/>
+        </w:rPr>
+        <w:t>clearly</w:t>
+      </w:r>
+    </w:p>
+    <w:p/>
+    <w:p>
+      <w:r>
+        <w:lastRenderedPageBreak/>
+        <w:t>REVIEWER 2:</w:t>
+      </w:r>
+    </w:p>
+    <w:p>
+      <w:pPr>
+        <w:pStyle w:val="HTMLPreformatted"/>
+        <w:shd w:val="clear" w:color="auto" w:fill="FFFFFF"/>
+        <w:rPr>
+          <w:color w:val="000000"/>
+          <w:sz w:val="21"/>
+          <w:szCs w:val="21"/>
+        </w:rPr>
+      </w:pPr>
+      <w:r>
+        <w:rPr>
+          <w:color w:val="000000"/>
+          <w:sz w:val="21"/>
+          <w:szCs w:val="21"/>
+        </w:rPr>
+        <w:t>Reviewer 12 of ICRA 2019 submission 153</w:t>
+      </w:r>
+    </w:p>
+    <w:p>
+      <w:pPr>
+        <w:pStyle w:val="HTMLPreformatted"/>
+        <w:shd w:val="clear" w:color="auto" w:fill="FFFFFF"/>
+        <w:rPr>
+          <w:color w:val="000000"/>
+          <w:sz w:val="21"/>
+          <w:szCs w:val="21"/>
+        </w:rPr>
+      </w:pPr>
+    </w:p>
+    <w:p>
+      <w:pPr>
+        <w:pStyle w:val="HTMLPreformatted"/>
+        <w:shd w:val="clear" w:color="auto" w:fill="FFFFFF"/>
+        <w:rPr>
+          <w:color w:val="000000"/>
+          <w:sz w:val="21"/>
+          <w:szCs w:val="21"/>
+        </w:rPr>
+      </w:pPr>
+      <w:r>
+        <w:rPr>
+          <w:color w:val="000000"/>
+          <w:sz w:val="21"/>
+          <w:szCs w:val="21"/>
+        </w:rPr>
+        <w:t>Comments to the author</w:t>
+      </w:r>
+    </w:p>
+    <w:p>
+      <w:pPr>
+        <w:pStyle w:val="HTMLPreformatted"/>
+        <w:shd w:val="clear" w:color="auto" w:fill="FFFFFF"/>
+        <w:rPr>
+          <w:color w:val="000000"/>
+          <w:sz w:val="21"/>
+          <w:szCs w:val="21"/>
+        </w:rPr>
+      </w:pPr>
+      <w:r>
+        <w:rPr>
+          <w:color w:val="000000"/>
+          <w:sz w:val="21"/>
+          <w:szCs w:val="21"/>
+        </w:rPr>
+        <w:t>======================</w:t>
+      </w:r>
+    </w:p>
+    <w:p>
+      <w:pPr>
+        <w:pStyle w:val="HTMLPreformatted"/>
+        <w:shd w:val="clear" w:color="auto" w:fill="FFFFFF"/>
+        <w:rPr>
+          <w:color w:val="000000"/>
+          <w:sz w:val="21"/>
+          <w:szCs w:val="21"/>
+        </w:rPr>
+      </w:pPr>
+    </w:p>
+    <w:p>
+      <w:pPr>
+        <w:pStyle w:val="HTMLPreformatted"/>
+        <w:shd w:val="clear" w:color="auto" w:fill="FFFFFF"/>
+        <w:rPr>
+          <w:color w:val="000000"/>
+          <w:sz w:val="21"/>
+          <w:szCs w:val="21"/>
+        </w:rPr>
+      </w:pPr>
+      <w:r>
+        <w:rPr>
+          <w:color w:val="000000"/>
+          <w:sz w:val="21"/>
+          <w:szCs w:val="21"/>
+        </w:rPr>
+        <w:t>The paper presented how to reshape parti</w:t>
+      </w:r>
+      <w:r>
+        <w:rPr>
+          <w:color w:val="000000"/>
+          <w:sz w:val="21"/>
+          <w:szCs w:val="21"/>
+        </w:rPr>
+        <w:t>c</w:t>
+      </w:r>
+      <w:r>
+        <w:rPr>
+          <w:color w:val="000000"/>
+          <w:sz w:val="21"/>
+          <w:szCs w:val="21"/>
+        </w:rPr>
+        <w:t>le configuration by</w:t>
+      </w:r>
+    </w:p>
+    <w:p>
+      <w:pPr>
+        <w:pStyle w:val="HTMLPreformatted"/>
+        <w:shd w:val="clear" w:color="auto" w:fill="FFFFFF"/>
+        <w:rPr>
+          <w:color w:val="000000"/>
+          <w:sz w:val="21"/>
+          <w:szCs w:val="21"/>
+        </w:rPr>
+      </w:pPr>
+      <w:r>
+        <w:rPr>
+          <w:color w:val="000000"/>
+          <w:sz w:val="21"/>
+          <w:szCs w:val="21"/>
+        </w:rPr>
+        <w:t>using workspace obstacle and global inputs. The paper is</w:t>
+      </w:r>
+    </w:p>
+    <w:p>
+      <w:pPr>
+        <w:pStyle w:val="HTMLPreformatted"/>
+        <w:shd w:val="clear" w:color="auto" w:fill="FFFFFF"/>
+        <w:rPr>
+          <w:color w:val="000000"/>
+          <w:sz w:val="21"/>
+          <w:szCs w:val="21"/>
+        </w:rPr>
+      </w:pPr>
+      <w:r>
+        <w:rPr>
+          <w:color w:val="000000"/>
+          <w:sz w:val="21"/>
+          <w:szCs w:val="21"/>
+        </w:rPr>
+        <w:t>written very well with detail analytical explanation,</w:t>
+      </w:r>
+    </w:p>
+    <w:p>
+      <w:pPr>
+        <w:pStyle w:val="HTMLPreformatted"/>
+        <w:shd w:val="clear" w:color="auto" w:fill="FFFFFF"/>
+        <w:rPr>
+          <w:color w:val="000000"/>
+          <w:sz w:val="21"/>
+          <w:szCs w:val="21"/>
+        </w:rPr>
+      </w:pPr>
+      <w:r>
+        <w:rPr>
+          <w:color w:val="000000"/>
+          <w:sz w:val="21"/>
+          <w:szCs w:val="21"/>
+        </w:rPr>
+        <w:t>but in related work, the authors do not state the main</w:t>
+      </w:r>
+    </w:p>
+    <w:p>
+      <w:pPr>
+        <w:pStyle w:val="HTMLPreformatted"/>
+        <w:shd w:val="clear" w:color="auto" w:fill="FFFFFF"/>
+        <w:rPr>
+          <w:color w:val="000000"/>
+          <w:sz w:val="21"/>
+          <w:szCs w:val="21"/>
+        </w:rPr>
+      </w:pPr>
+      <w:r>
+        <w:rPr>
+          <w:color w:val="000000"/>
+          <w:sz w:val="21"/>
+          <w:szCs w:val="21"/>
+        </w:rPr>
+        <w:t>contribution of the paper comparing to their previous</w:t>
+      </w:r>
+    </w:p>
+    <w:p>
+      <w:pPr>
+        <w:pStyle w:val="HTMLPreformatted"/>
+        <w:shd w:val="clear" w:color="auto" w:fill="FFFFFF"/>
+        <w:rPr>
+          <w:color w:val="000000"/>
+          <w:sz w:val="21"/>
+          <w:szCs w:val="21"/>
+        </w:rPr>
+      </w:pPr>
+      <w:r>
+        <w:rPr>
+          <w:color w:val="000000"/>
+          <w:sz w:val="21"/>
+          <w:szCs w:val="21"/>
+        </w:rPr>
+        <w:t>papers [9], [10], [21]. In [9], the authors have reported</w:t>
+      </w:r>
+    </w:p>
+    <w:p>
+      <w:pPr>
+        <w:pStyle w:val="HTMLPreformatted"/>
+        <w:shd w:val="clear" w:color="auto" w:fill="FFFFFF"/>
+        <w:rPr>
+          <w:color w:val="000000"/>
+          <w:sz w:val="21"/>
+          <w:szCs w:val="21"/>
+        </w:rPr>
+      </w:pPr>
+      <w:r>
+        <w:rPr>
+          <w:color w:val="000000"/>
+          <w:sz w:val="21"/>
+          <w:szCs w:val="21"/>
+        </w:rPr>
+        <w:t xml:space="preserve">about </w:t>
+      </w:r>
+      <w:r>
+        <w:rPr>
+          <w:color w:val="000000"/>
+          <w:sz w:val="21"/>
+          <w:szCs w:val="21"/>
+        </w:rPr>
+        <w:t>controlling</w:t>
+      </w:r>
+      <w:r>
+        <w:rPr>
+          <w:color w:val="000000"/>
+          <w:sz w:val="21"/>
+          <w:szCs w:val="21"/>
+        </w:rPr>
+        <w:t xml:space="preserve"> the particle swarm by using collision</w:t>
+      </w:r>
+    </w:p>
+    <w:p>
+      <w:pPr>
+        <w:pStyle w:val="HTMLPreformatted"/>
+        <w:shd w:val="clear" w:color="auto" w:fill="FFFFFF"/>
+        <w:rPr>
+          <w:color w:val="000000"/>
+          <w:sz w:val="21"/>
+          <w:szCs w:val="21"/>
+        </w:rPr>
+      </w:pPr>
+      <w:r>
+        <w:rPr>
+          <w:color w:val="000000"/>
+          <w:sz w:val="21"/>
+          <w:szCs w:val="21"/>
+        </w:rPr>
+        <w:t>with workspace. What are the differences to the current</w:t>
+      </w:r>
+    </w:p>
+    <w:p>
+      <w:pPr>
+        <w:pStyle w:val="HTMLPreformatted"/>
+        <w:shd w:val="clear" w:color="auto" w:fill="FFFFFF"/>
+        <w:rPr>
+          <w:color w:val="000000"/>
+          <w:sz w:val="21"/>
+          <w:szCs w:val="21"/>
+        </w:rPr>
+      </w:pPr>
+      <w:r>
+        <w:rPr>
+          <w:color w:val="000000"/>
+          <w:sz w:val="21"/>
+          <w:szCs w:val="21"/>
+        </w:rPr>
+        <w:t>paper?</w:t>
+      </w:r>
+    </w:p>
+    <w:p>
+      <w:pPr>
+        <w:pStyle w:val="HTMLPreformatted"/>
+        <w:shd w:val="clear" w:color="auto" w:fill="FFFFFF"/>
         <w:rPr>
           <w:color w:val="4472C4" w:themeColor="accent1"/>
           <w:sz w:val="21"/>
           <w:szCs w:val="21"/>
         </w:rPr>
-        <w:t xml:space="preserve"> they are almost the same. They definitely </w:t>
-      </w:r>
-      <w:proofErr w:type="gramStart"/>
+      </w:pPr>
       <w:r>
         <w:rPr>
           <w:color w:val="4472C4" w:themeColor="accent1"/>
           <w:sz w:val="21"/>
           <w:szCs w:val="21"/>
         </w:rPr>
-        <w:t>does</w:t>
-      </w:r>
-      <w:proofErr w:type="gramEnd"/>
-      <w:r>
+        <w:t xml:space="preserve">At 9, we were controlling the variance of the particles using the workspace. In this paper we are controlling covariance and shape of the swarm is a key factor.  </w:t>
+      </w:r>
+    </w:p>
+    <w:p>
+      <w:pPr>
+        <w:pStyle w:val="HTMLPreformatted"/>
+        <w:shd w:val="clear" w:color="auto" w:fill="FFFFFF"/>
+        <w:rPr>
+          <w:color w:val="000000"/>
+          <w:sz w:val="21"/>
+          <w:szCs w:val="21"/>
+        </w:rPr>
+      </w:pPr>
+    </w:p>
+    <w:p>
+      <w:pPr>
+        <w:pStyle w:val="HTMLPreformatted"/>
+        <w:shd w:val="clear" w:color="auto" w:fill="FFFFFF"/>
+        <w:rPr>
+          <w:color w:val="000000"/>
+          <w:sz w:val="21"/>
+          <w:szCs w:val="21"/>
+        </w:rPr>
+      </w:pPr>
+      <w:r>
+        <w:rPr>
+          <w:color w:val="000000"/>
+          <w:sz w:val="21"/>
+          <w:szCs w:val="21"/>
+        </w:rPr>
+        <w:t>Chapter IV about shape control is already clear, but Fig 8</w:t>
+      </w:r>
+    </w:p>
+    <w:p>
+      <w:pPr>
+        <w:pStyle w:val="HTMLPreformatted"/>
+        <w:shd w:val="clear" w:color="auto" w:fill="FFFFFF"/>
+        <w:rPr>
+          <w:color w:val="000000"/>
+          <w:sz w:val="21"/>
+          <w:szCs w:val="21"/>
+        </w:rPr>
+      </w:pPr>
+      <w:r>
+        <w:rPr>
+          <w:color w:val="000000"/>
+          <w:sz w:val="21"/>
+          <w:szCs w:val="21"/>
+        </w:rPr>
+        <w:t>is too small so that the content is not readable. It can be</w:t>
+      </w:r>
+    </w:p>
+    <w:p>
+      <w:pPr>
+        <w:pStyle w:val="HTMLPreformatted"/>
+        <w:shd w:val="clear" w:color="auto" w:fill="FFFFFF"/>
+        <w:rPr>
+          <w:color w:val="000000"/>
+          <w:sz w:val="21"/>
+          <w:szCs w:val="21"/>
+        </w:rPr>
+      </w:pPr>
+      <w:r>
+        <w:rPr>
+          <w:color w:val="000000"/>
+          <w:sz w:val="21"/>
+          <w:szCs w:val="21"/>
+        </w:rPr>
+        <w:t>enhanced by explaining how to reach achievable mean and</w:t>
+      </w:r>
+    </w:p>
+    <w:p>
+      <w:pPr>
+        <w:pStyle w:val="HTMLPreformatted"/>
+        <w:shd w:val="clear" w:color="auto" w:fill="FFFFFF"/>
+        <w:rPr>
+          <w:color w:val="000000"/>
+          <w:sz w:val="21"/>
+          <w:szCs w:val="21"/>
+        </w:rPr>
+      </w:pPr>
+      <w:r>
+        <w:rPr>
+          <w:color w:val="000000"/>
+          <w:sz w:val="21"/>
+          <w:szCs w:val="21"/>
+        </w:rPr>
+        <w:t>variance by manipulating workspace obstacle and global</w:t>
+      </w:r>
+    </w:p>
+    <w:p>
+      <w:pPr>
+        <w:pStyle w:val="HTMLPreformatted"/>
+        <w:shd w:val="clear" w:color="auto" w:fill="FFFFFF"/>
+        <w:rPr>
+          <w:color w:val="000000"/>
+          <w:sz w:val="21"/>
+          <w:szCs w:val="21"/>
+        </w:rPr>
+      </w:pPr>
+      <w:r>
+        <w:rPr>
+          <w:color w:val="000000"/>
+          <w:sz w:val="21"/>
+          <w:szCs w:val="21"/>
+        </w:rPr>
+        <w:t>inputs in detail. Furthermore, it can also consider the</w:t>
+      </w:r>
+    </w:p>
+    <w:p>
+      <w:pPr>
+        <w:pStyle w:val="HTMLPreformatted"/>
+        <w:shd w:val="clear" w:color="auto" w:fill="FFFFFF"/>
+        <w:rPr>
+          <w:color w:val="000000"/>
+          <w:sz w:val="21"/>
+          <w:szCs w:val="21"/>
+        </w:rPr>
+      </w:pPr>
+      <w:r>
+        <w:rPr>
+          <w:color w:val="000000"/>
+          <w:sz w:val="21"/>
+          <w:szCs w:val="21"/>
+        </w:rPr>
+        <w:t>effect of particle size related to the accuracy of</w:t>
+      </w:r>
+    </w:p>
+    <w:p>
+      <w:pPr>
+        <w:pStyle w:val="HTMLPreformatted"/>
+        <w:shd w:val="clear" w:color="auto" w:fill="FFFFFF"/>
+        <w:rPr>
+          <w:color w:val="000000"/>
+          <w:sz w:val="21"/>
+          <w:szCs w:val="21"/>
+        </w:rPr>
+      </w:pPr>
+      <w:r>
+        <w:rPr>
+          <w:color w:val="000000"/>
+          <w:sz w:val="21"/>
+          <w:szCs w:val="21"/>
+        </w:rPr>
+        <w:t>analytical results.</w:t>
+      </w:r>
+    </w:p>
+    <w:p>
+      <w:pPr>
+        <w:pStyle w:val="HTMLPreformatted"/>
+        <w:shd w:val="clear" w:color="auto" w:fill="FFFFFF"/>
         <w:rPr>
           <w:color w:val="4472C4" w:themeColor="accent1"/>
           <w:sz w:val="21"/>
           <w:szCs w:val="21"/>
         </w:rPr>
-        <w:t xml:space="preserve"> not behave exactly the same. When we have a lot of them, we don’t care about individuals that much.</w:t>
-      </w:r>
-    </w:p>
-    <w:p>
-      <w:pPr>
-        <w:pStyle w:val="HTMLPreformatted"/>
-        <w:shd w:val="clear" w:color="auto" w:fill="FFFFFF"/>
-        <w:rPr>
-          <w:color w:val="000000"/>
-          <w:sz w:val="21"/>
-          <w:szCs w:val="21"/>
-        </w:rPr>
-      </w:pPr>
-    </w:p>
-    <w:p>
-      <w:pPr>
-        <w:pStyle w:val="HTMLPreformatted"/>
-        <w:shd w:val="clear" w:color="auto" w:fill="FFFFFF"/>
-        <w:rPr>
-          <w:color w:val="000000"/>
-          <w:sz w:val="21"/>
-          <w:szCs w:val="21"/>
-        </w:rPr>
-      </w:pPr>
-      <w:r>
-        <w:rPr>
-          <w:color w:val="000000"/>
-          <w:sz w:val="21"/>
-          <w:szCs w:val="21"/>
-        </w:rPr>
-        <w:t>Comments on the Video Attachment</w:t>
-      </w:r>
-    </w:p>
-    <w:p>
-      <w:pPr>
-        <w:pStyle w:val="HTMLPreformatted"/>
-        <w:shd w:val="clear" w:color="auto" w:fill="FFFFFF"/>
-        <w:rPr>
-          <w:color w:val="000000"/>
-          <w:sz w:val="21"/>
-          <w:szCs w:val="21"/>
-        </w:rPr>
-      </w:pPr>
-      <w:r>
-        <w:rPr>
-          <w:color w:val="000000"/>
-          <w:sz w:val="21"/>
-          <w:szCs w:val="21"/>
-        </w:rPr>
-        <w:t>================================</w:t>
-      </w:r>
-    </w:p>
-    <w:p>
-      <w:pPr>
-        <w:pStyle w:val="HTMLPreformatted"/>
-        <w:shd w:val="clear" w:color="auto" w:fill="FFFFFF"/>
-        <w:rPr>
-          <w:color w:val="000000"/>
-          <w:sz w:val="21"/>
-          <w:szCs w:val="21"/>
-        </w:rPr>
-      </w:pPr>
-    </w:p>
-    <w:p>
-      <w:pPr>
-        <w:pStyle w:val="HTMLPreformatted"/>
-        <w:shd w:val="clear" w:color="auto" w:fill="FFFFFF"/>
-        <w:rPr>
-          <w:color w:val="000000"/>
-          <w:sz w:val="21"/>
-          <w:szCs w:val="21"/>
-        </w:rPr>
-      </w:pPr>
-      <w:r>
-        <w:rPr>
-          <w:color w:val="000000"/>
-          <w:sz w:val="21"/>
-          <w:szCs w:val="21"/>
-        </w:rPr>
-        <w:t>The provided video could explain the proposed method</w:t>
-      </w:r>
-    </w:p>
-    <w:p>
-      <w:pPr>
-        <w:pStyle w:val="HTMLPreformatted"/>
-        <w:shd w:val="clear" w:color="auto" w:fill="FFFFFF"/>
-        <w:rPr>
-          <w:color w:val="000000"/>
-          <w:sz w:val="21"/>
-          <w:szCs w:val="21"/>
-        </w:rPr>
-      </w:pPr>
-      <w:r>
-        <w:rPr>
-          <w:color w:val="000000"/>
-          <w:sz w:val="21"/>
-          <w:szCs w:val="21"/>
-        </w:rPr>
-        <w:t>clearly</w:t>
-      </w:r>
-    </w:p>
-    <w:p/>
-    <w:p>
-      <w:r>
-        <w:t>REVIEWER 2:</w:t>
-      </w:r>
-    </w:p>
-    <w:p>
-      <w:pPr>
-        <w:pStyle w:val="HTMLPreformatted"/>
-        <w:shd w:val="clear" w:color="auto" w:fill="FFFFFF"/>
-        <w:rPr>
-          <w:color w:val="000000"/>
-          <w:sz w:val="21"/>
-          <w:szCs w:val="21"/>
-        </w:rPr>
-      </w:pPr>
-      <w:r>
-        <w:rPr>
-          <w:color w:val="000000"/>
-          <w:sz w:val="21"/>
-          <w:szCs w:val="21"/>
-        </w:rPr>
-        <w:t>Reviewer 12 of ICRA 2019 submission 153</w:t>
-      </w:r>
-    </w:p>
-    <w:p>
-      <w:pPr>
-        <w:pStyle w:val="HTMLPreformatted"/>
-        <w:shd w:val="clear" w:color="auto" w:fill="FFFFFF"/>
-        <w:rPr>
-          <w:color w:val="000000"/>
-          <w:sz w:val="21"/>
-          <w:szCs w:val="21"/>
-        </w:rPr>
-      </w:pPr>
-    </w:p>
-    <w:p>
-      <w:pPr>
-        <w:pStyle w:val="HTMLPreformatted"/>
-        <w:shd w:val="clear" w:color="auto" w:fill="FFFFFF"/>
-        <w:rPr>
-          <w:color w:val="000000"/>
-          <w:sz w:val="21"/>
-          <w:szCs w:val="21"/>
-        </w:rPr>
-      </w:pPr>
-      <w:r>
-        <w:rPr>
-          <w:color w:val="000000"/>
-          <w:sz w:val="21"/>
-          <w:szCs w:val="21"/>
-        </w:rPr>
-        <w:t>Comments to the author</w:t>
-      </w:r>
-    </w:p>
-    <w:p>
-      <w:pPr>
-        <w:pStyle w:val="HTMLPreformatted"/>
-        <w:shd w:val="clear" w:color="auto" w:fill="FFFFFF"/>
-        <w:rPr>
-          <w:color w:val="000000"/>
-          <w:sz w:val="21"/>
-          <w:szCs w:val="21"/>
-        </w:rPr>
-      </w:pPr>
-      <w:r>
-        <w:rPr>
-          <w:color w:val="000000"/>
-          <w:sz w:val="21"/>
-          <w:szCs w:val="21"/>
-        </w:rPr>
-        <w:t>======================</w:t>
-      </w:r>
-    </w:p>
-    <w:p>
-      <w:pPr>
-        <w:pStyle w:val="HTMLPreformatted"/>
-        <w:shd w:val="clear" w:color="auto" w:fill="FFFFFF"/>
-        <w:rPr>
-          <w:color w:val="000000"/>
-          <w:sz w:val="21"/>
-          <w:szCs w:val="21"/>
-        </w:rPr>
-      </w:pPr>
-    </w:p>
-    <w:p>
-      <w:pPr>
-        <w:pStyle w:val="HTMLPreformatted"/>
-        <w:shd w:val="clear" w:color="auto" w:fill="FFFFFF"/>
-        <w:rPr>
-          <w:color w:val="000000"/>
-          <w:sz w:val="21"/>
-          <w:szCs w:val="21"/>
-        </w:rPr>
-      </w:pPr>
-      <w:r>
-        <w:rPr>
-          <w:color w:val="000000"/>
-          <w:sz w:val="21"/>
-          <w:szCs w:val="21"/>
-        </w:rPr>
-        <w:t xml:space="preserve">The paper presented how to reshape </w:t>
-      </w:r>
-      <w:proofErr w:type="spellStart"/>
-      <w:r>
-        <w:rPr>
-          <w:color w:val="000000"/>
-          <w:sz w:val="21"/>
-          <w:szCs w:val="21"/>
-        </w:rPr>
-        <w:t>partile</w:t>
-      </w:r>
-      <w:proofErr w:type="spellEnd"/>
-      <w:r>
-        <w:rPr>
-          <w:color w:val="000000"/>
-          <w:sz w:val="21"/>
-          <w:szCs w:val="21"/>
-        </w:rPr>
-        <w:t xml:space="preserve"> configuration by</w:t>
-      </w:r>
-    </w:p>
-    <w:p>
-      <w:pPr>
-        <w:pStyle w:val="HTMLPreformatted"/>
-        <w:shd w:val="clear" w:color="auto" w:fill="FFFFFF"/>
-        <w:rPr>
-          <w:color w:val="000000"/>
-          <w:sz w:val="21"/>
-          <w:szCs w:val="21"/>
-        </w:rPr>
-      </w:pPr>
-      <w:r>
-        <w:rPr>
-          <w:color w:val="000000"/>
-          <w:sz w:val="21"/>
-          <w:szCs w:val="21"/>
-        </w:rPr>
-        <w:lastRenderedPageBreak/>
-        <w:t>using workspace obstacle and global inputs. The paper is</w:t>
-      </w:r>
-    </w:p>
-    <w:p>
-      <w:pPr>
-        <w:pStyle w:val="HTMLPreformatted"/>
-        <w:shd w:val="clear" w:color="auto" w:fill="FFFFFF"/>
-        <w:rPr>
-          <w:color w:val="000000"/>
-          <w:sz w:val="21"/>
-          <w:szCs w:val="21"/>
-        </w:rPr>
-      </w:pPr>
-      <w:r>
-        <w:rPr>
-          <w:color w:val="000000"/>
-          <w:sz w:val="21"/>
-          <w:szCs w:val="21"/>
-        </w:rPr>
-        <w:t xml:space="preserve">written very well with </w:t>
-      </w:r>
-      <w:proofErr w:type="spellStart"/>
-      <w:r>
-        <w:rPr>
-          <w:color w:val="000000"/>
-          <w:sz w:val="21"/>
-          <w:szCs w:val="21"/>
-        </w:rPr>
-        <w:t>with</w:t>
-      </w:r>
-      <w:proofErr w:type="spellEnd"/>
-      <w:r>
-        <w:rPr>
-          <w:color w:val="000000"/>
-          <w:sz w:val="21"/>
-          <w:szCs w:val="21"/>
-        </w:rPr>
-        <w:t xml:space="preserve"> detail analytical explanation,</w:t>
-      </w:r>
-    </w:p>
-    <w:p>
-      <w:pPr>
-        <w:pStyle w:val="HTMLPreformatted"/>
-        <w:shd w:val="clear" w:color="auto" w:fill="FFFFFF"/>
-        <w:rPr>
-          <w:color w:val="000000"/>
-          <w:sz w:val="21"/>
-          <w:szCs w:val="21"/>
-        </w:rPr>
-      </w:pPr>
-      <w:r>
-        <w:rPr>
-          <w:color w:val="000000"/>
-          <w:sz w:val="21"/>
-          <w:szCs w:val="21"/>
-        </w:rPr>
-        <w:t>but in related work, the authors do not state the main</w:t>
-      </w:r>
-    </w:p>
-    <w:p>
-      <w:pPr>
-        <w:pStyle w:val="HTMLPreformatted"/>
-        <w:shd w:val="clear" w:color="auto" w:fill="FFFFFF"/>
-        <w:rPr>
-          <w:color w:val="000000"/>
-          <w:sz w:val="21"/>
-          <w:szCs w:val="21"/>
-        </w:rPr>
-      </w:pPr>
-      <w:r>
-        <w:rPr>
-          <w:color w:val="000000"/>
-          <w:sz w:val="21"/>
-          <w:szCs w:val="21"/>
-        </w:rPr>
-        <w:t>contribution of the paper comparing to their previous</w:t>
-      </w:r>
-    </w:p>
-    <w:p>
-      <w:pPr>
-        <w:pStyle w:val="HTMLPreformatted"/>
-        <w:shd w:val="clear" w:color="auto" w:fill="FFFFFF"/>
-        <w:rPr>
-          <w:color w:val="000000"/>
-          <w:sz w:val="21"/>
-          <w:szCs w:val="21"/>
-        </w:rPr>
-      </w:pPr>
-      <w:r>
-        <w:rPr>
-          <w:color w:val="000000"/>
-          <w:sz w:val="21"/>
-          <w:szCs w:val="21"/>
-        </w:rPr>
-        <w:t>papers [9], [10], [21]. In [9], the authors have reported</w:t>
-      </w:r>
-    </w:p>
-    <w:p>
-      <w:pPr>
-        <w:pStyle w:val="HTMLPreformatted"/>
-        <w:shd w:val="clear" w:color="auto" w:fill="FFFFFF"/>
-        <w:rPr>
-          <w:color w:val="000000"/>
-          <w:sz w:val="21"/>
-          <w:szCs w:val="21"/>
-        </w:rPr>
-      </w:pPr>
-      <w:r>
-        <w:rPr>
-          <w:color w:val="000000"/>
-          <w:sz w:val="21"/>
-          <w:szCs w:val="21"/>
-        </w:rPr>
-        <w:t xml:space="preserve">about </w:t>
-      </w:r>
-      <w:proofErr w:type="spellStart"/>
-      <w:r>
-        <w:rPr>
-          <w:color w:val="000000"/>
-          <w:sz w:val="21"/>
-          <w:szCs w:val="21"/>
-        </w:rPr>
-        <w:t>contrroling</w:t>
-      </w:r>
-      <w:proofErr w:type="spellEnd"/>
-      <w:r>
-        <w:rPr>
-          <w:color w:val="000000"/>
-          <w:sz w:val="21"/>
-          <w:szCs w:val="21"/>
-        </w:rPr>
-        <w:t xml:space="preserve"> the particle swarm by using collision</w:t>
-      </w:r>
-    </w:p>
-    <w:p>
-      <w:pPr>
-        <w:pStyle w:val="HTMLPreformatted"/>
-        <w:shd w:val="clear" w:color="auto" w:fill="FFFFFF"/>
-        <w:rPr>
-          <w:color w:val="000000"/>
-          <w:sz w:val="21"/>
-          <w:szCs w:val="21"/>
-        </w:rPr>
-      </w:pPr>
-      <w:r>
-        <w:rPr>
-          <w:color w:val="000000"/>
-          <w:sz w:val="21"/>
-          <w:szCs w:val="21"/>
-        </w:rPr>
-        <w:t>with workspace. What are the differences to the current</w:t>
-      </w:r>
-    </w:p>
-    <w:p>
-      <w:pPr>
-        <w:pStyle w:val="HTMLPreformatted"/>
-        <w:shd w:val="clear" w:color="auto" w:fill="FFFFFF"/>
-        <w:rPr>
-          <w:color w:val="000000"/>
-          <w:sz w:val="21"/>
-          <w:szCs w:val="21"/>
-        </w:rPr>
-      </w:pPr>
-      <w:r>
-        <w:rPr>
-          <w:color w:val="000000"/>
-          <w:sz w:val="21"/>
-          <w:szCs w:val="21"/>
-        </w:rPr>
-        <w:t>paper?</w:t>
-      </w:r>
-    </w:p>
-    <w:p>
-      <w:pPr>
-        <w:pStyle w:val="HTMLPreformatted"/>
-        <w:shd w:val="clear" w:color="auto" w:fill="FFFFFF"/>
+      </w:pPr>
+      <w:r>
         <w:rPr>
           <w:color w:val="4472C4" w:themeColor="accent1"/>
           <w:sz w:val="21"/>
           <w:szCs w:val="21"/>
         </w:rPr>
-      </w:pPr>
-      <w:r>
+        <w:t>We are out of space to make these images bigger. (Although I really don’t think Fig. 8 is small.)</w:t>
+      </w:r>
+    </w:p>
+    <w:p>
+      <w:pPr>
+        <w:pStyle w:val="HTMLPreformatted"/>
+        <w:shd w:val="clear" w:color="auto" w:fill="FFFFFF"/>
         <w:rPr>
           <w:color w:val="4472C4" w:themeColor="accent1"/>
           <w:sz w:val="21"/>
           <w:szCs w:val="21"/>
         </w:rPr>
-        <w:t xml:space="preserve">At 9, we were controlling the variance of the particles using the workspace. In this paper we are controlling covariance and shape of the swarm is a key factor.  </w:t>
-      </w:r>
-    </w:p>
-    <w:p>
-      <w:pPr>
-        <w:pStyle w:val="HTMLPreformatted"/>
-        <w:shd w:val="clear" w:color="auto" w:fill="FFFFFF"/>
-        <w:rPr>
-          <w:color w:val="000000"/>
-          <w:sz w:val="21"/>
-          <w:szCs w:val="21"/>
-        </w:rPr>
-      </w:pPr>
-    </w:p>
-    <w:p>
-      <w:pPr>
-        <w:pStyle w:val="HTMLPreformatted"/>
-        <w:shd w:val="clear" w:color="auto" w:fill="FFFFFF"/>
-        <w:rPr>
-          <w:color w:val="000000"/>
-          <w:sz w:val="21"/>
-          <w:szCs w:val="21"/>
-        </w:rPr>
-      </w:pPr>
-      <w:r>
-        <w:rPr>
-          <w:color w:val="000000"/>
-          <w:sz w:val="21"/>
-          <w:szCs w:val="21"/>
-        </w:rPr>
-        <w:t>Chapter IV about shape control is already clear, but Fig 8</w:t>
-      </w:r>
-    </w:p>
-    <w:p>
-      <w:pPr>
-        <w:pStyle w:val="HTMLPreformatted"/>
-        <w:shd w:val="clear" w:color="auto" w:fill="FFFFFF"/>
-        <w:rPr>
-          <w:color w:val="000000"/>
-          <w:sz w:val="21"/>
-          <w:szCs w:val="21"/>
-        </w:rPr>
-      </w:pPr>
-      <w:r>
-        <w:rPr>
-          <w:color w:val="000000"/>
-          <w:sz w:val="21"/>
-          <w:szCs w:val="21"/>
-        </w:rPr>
-        <w:t>is too small so that the content is not readable. It can be</w:t>
-      </w:r>
-    </w:p>
-    <w:p>
-      <w:pPr>
-        <w:pStyle w:val="HTMLPreformatted"/>
-        <w:shd w:val="clear" w:color="auto" w:fill="FFFFFF"/>
-        <w:rPr>
-          <w:color w:val="000000"/>
-          <w:sz w:val="21"/>
-          <w:szCs w:val="21"/>
-        </w:rPr>
-      </w:pPr>
-      <w:r>
-        <w:rPr>
-          <w:color w:val="000000"/>
-          <w:sz w:val="21"/>
-          <w:szCs w:val="21"/>
-        </w:rPr>
-        <w:t>enhanced by explaining how to reach achievable mean and</w:t>
-      </w:r>
-    </w:p>
-    <w:p>
-      <w:pPr>
-        <w:pStyle w:val="HTMLPreformatted"/>
-        <w:shd w:val="clear" w:color="auto" w:fill="FFFFFF"/>
-        <w:rPr>
-          <w:color w:val="000000"/>
-          <w:sz w:val="21"/>
-          <w:szCs w:val="21"/>
-        </w:rPr>
-      </w:pPr>
-      <w:r>
-        <w:rPr>
-          <w:color w:val="000000"/>
-          <w:sz w:val="21"/>
-          <w:szCs w:val="21"/>
-        </w:rPr>
-        <w:t xml:space="preserve">variance by </w:t>
-      </w:r>
-      <w:proofErr w:type="spellStart"/>
-      <w:r>
-        <w:rPr>
-          <w:color w:val="000000"/>
-          <w:sz w:val="21"/>
-          <w:szCs w:val="21"/>
-        </w:rPr>
-        <w:t>by</w:t>
-      </w:r>
-      <w:proofErr w:type="spellEnd"/>
-      <w:r>
-        <w:rPr>
-          <w:color w:val="000000"/>
-          <w:sz w:val="21"/>
-          <w:szCs w:val="21"/>
-        </w:rPr>
-        <w:t xml:space="preserve"> manipulating workspace obstacle and global</w:t>
-      </w:r>
-    </w:p>
-    <w:p>
-      <w:pPr>
-        <w:pStyle w:val="HTMLPreformatted"/>
-        <w:shd w:val="clear" w:color="auto" w:fill="FFFFFF"/>
-        <w:rPr>
-          <w:color w:val="000000"/>
-          <w:sz w:val="21"/>
-          <w:szCs w:val="21"/>
-        </w:rPr>
-      </w:pPr>
-      <w:r>
-        <w:rPr>
-          <w:color w:val="000000"/>
-          <w:sz w:val="21"/>
-          <w:szCs w:val="21"/>
-        </w:rPr>
-        <w:t>inputs in detail. Furthermore, it can also consider the</w:t>
-      </w:r>
-    </w:p>
-    <w:p>
-      <w:pPr>
-        <w:pStyle w:val="HTMLPreformatted"/>
-        <w:shd w:val="clear" w:color="auto" w:fill="FFFFFF"/>
-        <w:rPr>
-          <w:color w:val="000000"/>
-          <w:sz w:val="21"/>
-          <w:szCs w:val="21"/>
-        </w:rPr>
-      </w:pPr>
-      <w:r>
-        <w:rPr>
-          <w:color w:val="000000"/>
-          <w:sz w:val="21"/>
-          <w:szCs w:val="21"/>
-        </w:rPr>
-        <w:t>effect of particle size related to the accuracy of</w:t>
-      </w:r>
-    </w:p>
-    <w:p>
-      <w:pPr>
-        <w:pStyle w:val="HTMLPreformatted"/>
-        <w:shd w:val="clear" w:color="auto" w:fill="FFFFFF"/>
-        <w:rPr>
-          <w:color w:val="000000"/>
-          <w:sz w:val="21"/>
-          <w:szCs w:val="21"/>
-        </w:rPr>
-      </w:pPr>
-      <w:r>
-        <w:rPr>
-          <w:color w:val="000000"/>
-          <w:sz w:val="21"/>
-          <w:szCs w:val="21"/>
-        </w:rPr>
-        <w:t>analytical results.</w:t>
-      </w:r>
-    </w:p>
-    <w:p>
-      <w:pPr>
-        <w:pStyle w:val="HTMLPreformatted"/>
-        <w:shd w:val="clear" w:color="auto" w:fill="FFFFFF"/>
+      </w:pPr>
+      <w:r>
         <w:rPr>
           <w:color w:val="4472C4" w:themeColor="accent1"/>
           <w:sz w:val="21"/>
           <w:szCs w:val="21"/>
         </w:rPr>
-      </w:pPr>
-      <w:r>
+        <w:t>Furthermore, what a nice future work.</w:t>
+      </w:r>
+    </w:p>
+    <w:p>
+      <w:pPr>
+        <w:pStyle w:val="HTMLPreformatted"/>
+        <w:shd w:val="clear" w:color="auto" w:fill="FFFFFF"/>
         <w:rPr>
           <w:color w:val="4472C4" w:themeColor="accent1"/>
           <w:sz w:val="21"/>
           <w:szCs w:val="21"/>
         </w:rPr>
-        <w:t>We are out of space to make these images bigger. (Although I really don’t think Fig. 8 is small.)</w:t>
+      </w:pPr>
+    </w:p>
+    <w:p>
+      <w:pPr>
+        <w:pStyle w:val="HTMLPreformatted"/>
+        <w:shd w:val="clear" w:color="auto" w:fill="FFFFFF"/>
+        <w:rPr>
+          <w:color w:val="000000"/>
+          <w:sz w:val="21"/>
+          <w:szCs w:val="21"/>
+        </w:rPr>
+      </w:pPr>
+    </w:p>
+    <w:p>
+      <w:pPr>
+        <w:pStyle w:val="HTMLPreformatted"/>
+        <w:shd w:val="clear" w:color="auto" w:fill="FFFFFF"/>
+        <w:rPr>
+          <w:color w:val="000000"/>
+          <w:sz w:val="21"/>
+          <w:szCs w:val="21"/>
+        </w:rPr>
+      </w:pPr>
+      <w:r>
+        <w:rPr>
+          <w:color w:val="000000"/>
+          <w:sz w:val="21"/>
+          <w:szCs w:val="21"/>
+        </w:rPr>
+        <w:t>Chapter V about experiments is not very clear. It should</w:t>
+      </w:r>
+    </w:p>
+    <w:p>
+      <w:pPr>
+        <w:pStyle w:val="HTMLPreformatted"/>
+        <w:shd w:val="clear" w:color="auto" w:fill="FFFFFF"/>
+        <w:rPr>
+          <w:color w:val="000000"/>
+          <w:sz w:val="21"/>
+          <w:szCs w:val="21"/>
+        </w:rPr>
+      </w:pPr>
+      <w:r>
+        <w:rPr>
+          <w:color w:val="000000"/>
+          <w:sz w:val="21"/>
+          <w:szCs w:val="21"/>
+        </w:rPr>
+        <w:t>compare the experiment with the analytical results and</w:t>
+      </w:r>
+    </w:p>
+    <w:p>
+      <w:pPr>
+        <w:pStyle w:val="HTMLPreformatted"/>
+        <w:shd w:val="clear" w:color="auto" w:fill="FFFFFF"/>
+        <w:rPr>
+          <w:color w:val="000000"/>
+          <w:sz w:val="21"/>
+          <w:szCs w:val="21"/>
+        </w:rPr>
+      </w:pPr>
+      <w:r>
+        <w:rPr>
+          <w:color w:val="000000"/>
+          <w:sz w:val="21"/>
+          <w:szCs w:val="21"/>
+        </w:rPr>
+        <w:t>demonstrate</w:t>
+      </w:r>
+      <w:r>
+        <w:rPr>
+          <w:color w:val="000000"/>
+          <w:sz w:val="21"/>
+          <w:szCs w:val="21"/>
+        </w:rPr>
+        <w:t xml:space="preserve"> in the video, but the author only </w:t>
+      </w:r>
+      <w:r>
+        <w:rPr>
+          <w:color w:val="000000"/>
+          <w:sz w:val="21"/>
+          <w:szCs w:val="21"/>
+        </w:rPr>
+        <w:t>describes</w:t>
+      </w:r>
+      <w:r>
+        <w:rPr>
+          <w:color w:val="000000"/>
+          <w:sz w:val="21"/>
+          <w:szCs w:val="21"/>
+        </w:rPr>
+        <w:t xml:space="preserve"> the</w:t>
+      </w:r>
+    </w:p>
+    <w:p>
+      <w:pPr>
+        <w:pStyle w:val="HTMLPreformatted"/>
+        <w:shd w:val="clear" w:color="auto" w:fill="FFFFFF"/>
+        <w:rPr>
+          <w:color w:val="000000"/>
+          <w:sz w:val="21"/>
+          <w:szCs w:val="21"/>
+        </w:rPr>
+      </w:pPr>
+      <w:r>
+        <w:rPr>
+          <w:color w:val="000000"/>
+          <w:sz w:val="21"/>
+          <w:szCs w:val="21"/>
+        </w:rPr>
+        <w:t>experiment results, without comparing to analytical</w:t>
+      </w:r>
+    </w:p>
+    <w:p>
+      <w:pPr>
+        <w:pStyle w:val="HTMLPreformatted"/>
+        <w:shd w:val="clear" w:color="auto" w:fill="FFFFFF"/>
+        <w:rPr>
+          <w:color w:val="000000"/>
+          <w:sz w:val="21"/>
+          <w:szCs w:val="21"/>
+        </w:rPr>
+      </w:pPr>
+      <w:r>
+        <w:rPr>
+          <w:color w:val="000000"/>
+          <w:sz w:val="21"/>
+          <w:szCs w:val="21"/>
+        </w:rPr>
+        <w:t>solution and discussing it. In experiment 1, the authors</w:t>
+      </w:r>
+    </w:p>
+    <w:p>
+      <w:pPr>
+        <w:pStyle w:val="HTMLPreformatted"/>
+        <w:shd w:val="clear" w:color="auto" w:fill="FFFFFF"/>
+        <w:rPr>
+          <w:color w:val="000000"/>
+          <w:sz w:val="21"/>
+          <w:szCs w:val="21"/>
+        </w:rPr>
+      </w:pPr>
+      <w:r>
+        <w:rPr>
+          <w:color w:val="000000"/>
+          <w:sz w:val="21"/>
+          <w:szCs w:val="21"/>
+        </w:rPr>
+        <w:t>used iron particle, which close to the analytical</w:t>
+      </w:r>
+    </w:p>
+    <w:p>
+      <w:pPr>
+        <w:pStyle w:val="HTMLPreformatted"/>
+        <w:shd w:val="clear" w:color="auto" w:fill="FFFFFF"/>
+        <w:rPr>
+          <w:color w:val="000000"/>
+          <w:sz w:val="21"/>
+          <w:szCs w:val="21"/>
+        </w:rPr>
+      </w:pPr>
+      <w:r>
+        <w:rPr>
+          <w:color w:val="000000"/>
+          <w:sz w:val="21"/>
+          <w:szCs w:val="21"/>
+        </w:rPr>
+        <w:t>assumption. In here, the author used varying angle attack</w:t>
+      </w:r>
+    </w:p>
+    <w:p>
+      <w:pPr>
+        <w:pStyle w:val="HTMLPreformatted"/>
+        <w:shd w:val="clear" w:color="auto" w:fill="FFFFFF"/>
+        <w:rPr>
+          <w:color w:val="000000"/>
+          <w:sz w:val="21"/>
+          <w:szCs w:val="21"/>
+        </w:rPr>
+      </w:pPr>
+      <w:r>
+        <w:rPr>
+          <w:color w:val="000000"/>
+          <w:sz w:val="21"/>
+          <w:szCs w:val="21"/>
+        </w:rPr>
+        <w:t>and tilt angle, which can compute analytically by using the</w:t>
+      </w:r>
+    </w:p>
+    <w:p>
+      <w:pPr>
+        <w:pStyle w:val="HTMLPreformatted"/>
+        <w:shd w:val="clear" w:color="auto" w:fill="FFFFFF"/>
+        <w:rPr>
+          <w:color w:val="000000"/>
+          <w:sz w:val="21"/>
+          <w:szCs w:val="21"/>
+        </w:rPr>
+      </w:pPr>
+      <w:r>
+        <w:rPr>
+          <w:color w:val="000000"/>
+          <w:sz w:val="21"/>
+          <w:szCs w:val="21"/>
+        </w:rPr>
+        <w:t>gravity force information. Therefore, the authors should be</w:t>
+      </w:r>
+    </w:p>
+    <w:p>
+      <w:pPr>
+        <w:pStyle w:val="HTMLPreformatted"/>
+        <w:shd w:val="clear" w:color="auto" w:fill="FFFFFF"/>
+        <w:rPr>
+          <w:color w:val="000000"/>
+          <w:sz w:val="21"/>
+          <w:szCs w:val="21"/>
+        </w:rPr>
+      </w:pPr>
+      <w:r>
+        <w:rPr>
+          <w:color w:val="000000"/>
+          <w:sz w:val="21"/>
+          <w:szCs w:val="21"/>
+        </w:rPr>
+        <w:t>able to compare the experiment with the analytical solution</w:t>
+      </w:r>
+    </w:p>
+    <w:p>
+      <w:pPr>
+        <w:pStyle w:val="HTMLPreformatted"/>
+        <w:shd w:val="clear" w:color="auto" w:fill="FFFFFF"/>
+        <w:rPr>
+          <w:color w:val="000000"/>
+          <w:sz w:val="21"/>
+          <w:szCs w:val="21"/>
+        </w:rPr>
+      </w:pPr>
+      <w:r>
+        <w:rPr>
+          <w:color w:val="000000"/>
+          <w:sz w:val="21"/>
+          <w:szCs w:val="21"/>
+        </w:rPr>
+        <w:t xml:space="preserve">in experiment 1. </w:t>
       </w:r>
     </w:p>
     <w:p>
@@ -2786,474 +3131,7 @@
           <w:sz w:val="21"/>
           <w:szCs w:val="21"/>
         </w:rPr>
-        <w:t>Furthermore, what a nice future work.</w:t>
-      </w:r>
-    </w:p>
-    <w:p>
-      <w:pPr>
-        <w:pStyle w:val="HTMLPreformatted"/>
-        <w:shd w:val="clear" w:color="auto" w:fill="FFFFFF"/>
-        <w:rPr>
-          <w:color w:val="4472C4" w:themeColor="accent1"/>
-          <w:sz w:val="21"/>
-          <w:szCs w:val="21"/>
-        </w:rPr>
-      </w:pPr>
-    </w:p>
-    <w:p>
-      <w:pPr>
-        <w:pStyle w:val="HTMLPreformatted"/>
-        <w:shd w:val="clear" w:color="auto" w:fill="FFFFFF"/>
-        <w:rPr>
-          <w:color w:val="000000"/>
-          <w:sz w:val="21"/>
-          <w:szCs w:val="21"/>
-        </w:rPr>
-      </w:pPr>
-    </w:p>
-    <w:p>
-      <w:pPr>
-        <w:pStyle w:val="HTMLPreformatted"/>
-        <w:shd w:val="clear" w:color="auto" w:fill="FFFFFF"/>
-        <w:rPr>
-          <w:color w:val="000000"/>
-          <w:sz w:val="21"/>
-          <w:szCs w:val="21"/>
-        </w:rPr>
-      </w:pPr>
-      <w:r>
-        <w:rPr>
-          <w:color w:val="000000"/>
-          <w:sz w:val="21"/>
-          <w:szCs w:val="21"/>
-        </w:rPr>
-        <w:t>Chapter V about experiments is not very clear. It should</w:t>
-      </w:r>
-    </w:p>
-    <w:p>
-      <w:pPr>
-        <w:pStyle w:val="HTMLPreformatted"/>
-        <w:shd w:val="clear" w:color="auto" w:fill="FFFFFF"/>
-        <w:rPr>
-          <w:color w:val="000000"/>
-          <w:sz w:val="21"/>
-          <w:szCs w:val="21"/>
-        </w:rPr>
-      </w:pPr>
-      <w:r>
-        <w:rPr>
-          <w:color w:val="000000"/>
-          <w:sz w:val="21"/>
-          <w:szCs w:val="21"/>
-        </w:rPr>
-        <w:t>compare the experiment with the analytical results and</w:t>
-      </w:r>
-    </w:p>
-    <w:p>
-      <w:pPr>
-        <w:pStyle w:val="HTMLPreformatted"/>
-        <w:shd w:val="clear" w:color="auto" w:fill="FFFFFF"/>
-        <w:rPr>
-          <w:color w:val="000000"/>
-          <w:sz w:val="21"/>
-          <w:szCs w:val="21"/>
-        </w:rPr>
-      </w:pPr>
-      <w:proofErr w:type="spellStart"/>
-      <w:r>
-        <w:rPr>
-          <w:color w:val="000000"/>
-          <w:sz w:val="21"/>
-          <w:szCs w:val="21"/>
-        </w:rPr>
-        <w:t>demontrate</w:t>
-      </w:r>
-      <w:proofErr w:type="spellEnd"/>
-      <w:r>
-        <w:rPr>
-          <w:color w:val="000000"/>
-          <w:sz w:val="21"/>
-          <w:szCs w:val="21"/>
-        </w:rPr>
-        <w:t xml:space="preserve"> in the video, but the author only </w:t>
-      </w:r>
-      <w:proofErr w:type="gramStart"/>
-      <w:r>
-        <w:rPr>
-          <w:color w:val="000000"/>
-          <w:sz w:val="21"/>
-          <w:szCs w:val="21"/>
-        </w:rPr>
-        <w:t>describe</w:t>
-      </w:r>
-      <w:proofErr w:type="gramEnd"/>
-      <w:r>
-        <w:rPr>
-          <w:color w:val="000000"/>
-          <w:sz w:val="21"/>
-          <w:szCs w:val="21"/>
-        </w:rPr>
-        <w:t xml:space="preserve"> the</w:t>
-      </w:r>
-    </w:p>
-    <w:p>
-      <w:pPr>
-        <w:pStyle w:val="HTMLPreformatted"/>
-        <w:shd w:val="clear" w:color="auto" w:fill="FFFFFF"/>
-        <w:rPr>
-          <w:color w:val="000000"/>
-          <w:sz w:val="21"/>
-          <w:szCs w:val="21"/>
-        </w:rPr>
-      </w:pPr>
-      <w:r>
-        <w:rPr>
-          <w:color w:val="000000"/>
-          <w:sz w:val="21"/>
-          <w:szCs w:val="21"/>
-        </w:rPr>
-        <w:t>experiment results, without comparing to analytical</w:t>
-      </w:r>
-    </w:p>
-    <w:p>
-      <w:pPr>
-        <w:pStyle w:val="HTMLPreformatted"/>
-        <w:shd w:val="clear" w:color="auto" w:fill="FFFFFF"/>
-        <w:rPr>
-          <w:color w:val="000000"/>
-          <w:sz w:val="21"/>
-          <w:szCs w:val="21"/>
-        </w:rPr>
-      </w:pPr>
-      <w:r>
-        <w:rPr>
-          <w:color w:val="000000"/>
-          <w:sz w:val="21"/>
-          <w:szCs w:val="21"/>
-        </w:rPr>
-        <w:t>solution and discussing it. In experiment 1, the authors</w:t>
-      </w:r>
-    </w:p>
-    <w:p>
-      <w:pPr>
-        <w:pStyle w:val="HTMLPreformatted"/>
-        <w:shd w:val="clear" w:color="auto" w:fill="FFFFFF"/>
-        <w:rPr>
-          <w:color w:val="000000"/>
-          <w:sz w:val="21"/>
-          <w:szCs w:val="21"/>
-        </w:rPr>
-      </w:pPr>
-      <w:r>
-        <w:rPr>
-          <w:color w:val="000000"/>
-          <w:sz w:val="21"/>
-          <w:szCs w:val="21"/>
-        </w:rPr>
-        <w:t>used iron particle, which close to the analytical</w:t>
-      </w:r>
-    </w:p>
-    <w:p>
-      <w:pPr>
-        <w:pStyle w:val="HTMLPreformatted"/>
-        <w:shd w:val="clear" w:color="auto" w:fill="FFFFFF"/>
-        <w:rPr>
-          <w:color w:val="000000"/>
-          <w:sz w:val="21"/>
-          <w:szCs w:val="21"/>
-        </w:rPr>
-      </w:pPr>
-      <w:r>
-        <w:rPr>
-          <w:color w:val="000000"/>
-          <w:sz w:val="21"/>
-          <w:szCs w:val="21"/>
-        </w:rPr>
-        <w:t>assumption. In here, the author used varying angle attack</w:t>
-      </w:r>
-    </w:p>
-    <w:p>
-      <w:pPr>
-        <w:pStyle w:val="HTMLPreformatted"/>
-        <w:shd w:val="clear" w:color="auto" w:fill="FFFFFF"/>
-        <w:rPr>
-          <w:color w:val="000000"/>
-          <w:sz w:val="21"/>
-          <w:szCs w:val="21"/>
-        </w:rPr>
-      </w:pPr>
-      <w:r>
-        <w:rPr>
-          <w:color w:val="000000"/>
-          <w:sz w:val="21"/>
-          <w:szCs w:val="21"/>
-        </w:rPr>
-        <w:t>and tilt angle, which can compute analytically by using the</w:t>
-      </w:r>
-    </w:p>
-    <w:p>
-      <w:pPr>
-        <w:pStyle w:val="HTMLPreformatted"/>
-        <w:shd w:val="clear" w:color="auto" w:fill="FFFFFF"/>
-        <w:rPr>
-          <w:color w:val="000000"/>
-          <w:sz w:val="21"/>
-          <w:szCs w:val="21"/>
-        </w:rPr>
-      </w:pPr>
-      <w:r>
-        <w:rPr>
-          <w:color w:val="000000"/>
-          <w:sz w:val="21"/>
-          <w:szCs w:val="21"/>
-        </w:rPr>
-        <w:t>gravity force information. Therefore, the authors should be</w:t>
-      </w:r>
-    </w:p>
-    <w:p>
-      <w:pPr>
-        <w:pStyle w:val="HTMLPreformatted"/>
-        <w:shd w:val="clear" w:color="auto" w:fill="FFFFFF"/>
-        <w:rPr>
-          <w:color w:val="000000"/>
-          <w:sz w:val="21"/>
-          <w:szCs w:val="21"/>
-        </w:rPr>
-      </w:pPr>
-      <w:r>
-        <w:rPr>
-          <w:color w:val="000000"/>
-          <w:sz w:val="21"/>
-          <w:szCs w:val="21"/>
-        </w:rPr>
-        <w:t>able to compare the experiment with the analytical solution</w:t>
-      </w:r>
-    </w:p>
-    <w:p>
-      <w:pPr>
-        <w:pStyle w:val="HTMLPreformatted"/>
-        <w:shd w:val="clear" w:color="auto" w:fill="FFFFFF"/>
-        <w:rPr>
-          <w:color w:val="000000"/>
-          <w:sz w:val="21"/>
-          <w:szCs w:val="21"/>
-        </w:rPr>
-      </w:pPr>
-      <w:r>
-        <w:rPr>
-          <w:color w:val="000000"/>
-          <w:sz w:val="21"/>
-          <w:szCs w:val="21"/>
-        </w:rPr>
-        <w:t xml:space="preserve">in experiment 1. </w:t>
-      </w:r>
-    </w:p>
-    <w:p>
-      <w:pPr>
-        <w:pStyle w:val="HTMLPreformatted"/>
-        <w:shd w:val="clear" w:color="auto" w:fill="FFFFFF"/>
-        <w:rPr>
-          <w:color w:val="4472C4" w:themeColor="accent1"/>
-          <w:sz w:val="21"/>
-          <w:szCs w:val="21"/>
-        </w:rPr>
-      </w:pPr>
-      <w:r>
-        <w:rPr>
-          <w:color w:val="4472C4" w:themeColor="accent1"/>
-          <w:sz w:val="21"/>
-          <w:szCs w:val="21"/>
-        </w:rPr>
         <w:t>What should we add to address this?</w:t>
-      </w:r>
-    </w:p>
-    <w:p>
-      <w:pPr>
-        <w:pStyle w:val="HTMLPreformatted"/>
-        <w:shd w:val="clear" w:color="auto" w:fill="FFFFFF"/>
-        <w:rPr>
-          <w:color w:val="000000"/>
-          <w:sz w:val="21"/>
-          <w:szCs w:val="21"/>
-        </w:rPr>
-      </w:pPr>
-    </w:p>
-    <w:p>
-      <w:pPr>
-        <w:pStyle w:val="HTMLPreformatted"/>
-        <w:shd w:val="clear" w:color="auto" w:fill="FFFFFF"/>
-        <w:rPr>
-          <w:color w:val="000000"/>
-          <w:sz w:val="21"/>
-          <w:szCs w:val="21"/>
-        </w:rPr>
-      </w:pPr>
-      <w:r>
-        <w:rPr>
-          <w:color w:val="000000"/>
-          <w:sz w:val="21"/>
-          <w:szCs w:val="21"/>
-        </w:rPr>
-        <w:t xml:space="preserve">In the experiment 2 and 3, the authors used </w:t>
-      </w:r>
-      <w:proofErr w:type="spellStart"/>
-      <w:r>
-        <w:rPr>
-          <w:color w:val="000000"/>
-          <w:sz w:val="21"/>
-          <w:szCs w:val="21"/>
-        </w:rPr>
-        <w:t>Kilobot</w:t>
-      </w:r>
-      <w:proofErr w:type="spellEnd"/>
-      <w:r>
-        <w:rPr>
-          <w:color w:val="000000"/>
-          <w:sz w:val="21"/>
-          <w:szCs w:val="21"/>
-        </w:rPr>
-        <w:t xml:space="preserve"> which</w:t>
-      </w:r>
-    </w:p>
-    <w:p>
-      <w:pPr>
-        <w:pStyle w:val="HTMLPreformatted"/>
-        <w:shd w:val="clear" w:color="auto" w:fill="FFFFFF"/>
-        <w:rPr>
-          <w:color w:val="000000"/>
-          <w:sz w:val="21"/>
-          <w:szCs w:val="21"/>
-        </w:rPr>
-      </w:pPr>
-      <w:r>
-        <w:rPr>
-          <w:color w:val="000000"/>
-          <w:sz w:val="21"/>
-          <w:szCs w:val="21"/>
-        </w:rPr>
-        <w:t>have 3 cm size. The robot, of course, is not ideal particle</w:t>
-      </w:r>
-    </w:p>
-    <w:p>
-      <w:pPr>
-        <w:pStyle w:val="HTMLPreformatted"/>
-        <w:shd w:val="clear" w:color="auto" w:fill="FFFFFF"/>
-        <w:rPr>
-          <w:color w:val="000000"/>
-          <w:sz w:val="21"/>
-          <w:szCs w:val="21"/>
-        </w:rPr>
-      </w:pPr>
-      <w:r>
-        <w:rPr>
-          <w:color w:val="000000"/>
-          <w:sz w:val="21"/>
-          <w:szCs w:val="21"/>
-        </w:rPr>
-        <w:t xml:space="preserve">as in </w:t>
-      </w:r>
-      <w:proofErr w:type="spellStart"/>
-      <w:r>
-        <w:rPr>
-          <w:color w:val="000000"/>
-          <w:sz w:val="21"/>
-          <w:szCs w:val="21"/>
-        </w:rPr>
-        <w:t>theoritical</w:t>
-      </w:r>
-      <w:proofErr w:type="spellEnd"/>
-      <w:r>
-        <w:rPr>
-          <w:color w:val="000000"/>
-          <w:sz w:val="21"/>
-          <w:szCs w:val="21"/>
-        </w:rPr>
-        <w:t xml:space="preserve"> assumption. In here, the authors should</w:t>
-      </w:r>
-    </w:p>
-    <w:p>
-      <w:pPr>
-        <w:pStyle w:val="HTMLPreformatted"/>
-        <w:shd w:val="clear" w:color="auto" w:fill="FFFFFF"/>
-        <w:rPr>
-          <w:color w:val="000000"/>
-          <w:sz w:val="21"/>
-          <w:szCs w:val="21"/>
-        </w:rPr>
-      </w:pPr>
-      <w:r>
-        <w:rPr>
-          <w:color w:val="000000"/>
-          <w:sz w:val="21"/>
-          <w:szCs w:val="21"/>
-        </w:rPr>
-        <w:t>focus on the deviation of analytical prediction comparing</w:t>
-      </w:r>
-    </w:p>
-    <w:p>
-      <w:pPr>
-        <w:pStyle w:val="HTMLPreformatted"/>
-        <w:shd w:val="clear" w:color="auto" w:fill="FFFFFF"/>
-        <w:rPr>
-          <w:color w:val="000000"/>
-          <w:sz w:val="21"/>
-          <w:szCs w:val="21"/>
-        </w:rPr>
-      </w:pPr>
-      <w:r>
-        <w:rPr>
-          <w:color w:val="000000"/>
-          <w:sz w:val="21"/>
-          <w:szCs w:val="21"/>
-        </w:rPr>
-        <w:t>to the experiment results.</w:t>
-      </w:r>
-    </w:p>
-    <w:p>
-      <w:pPr>
-        <w:pStyle w:val="HTMLPreformatted"/>
-        <w:shd w:val="clear" w:color="auto" w:fill="FFFFFF"/>
-        <w:rPr>
-          <w:color w:val="4472C4" w:themeColor="accent1"/>
-          <w:sz w:val="21"/>
-          <w:szCs w:val="21"/>
-        </w:rPr>
-      </w:pPr>
-      <w:proofErr w:type="gramStart"/>
-      <w:r>
-        <w:rPr>
-          <w:color w:val="4472C4" w:themeColor="accent1"/>
-          <w:sz w:val="21"/>
-          <w:szCs w:val="21"/>
-        </w:rPr>
-        <w:t>Yes</w:t>
-      </w:r>
-      <w:proofErr w:type="gramEnd"/>
-      <w:r>
-        <w:rPr>
-          <w:color w:val="4472C4" w:themeColor="accent1"/>
-          <w:sz w:val="21"/>
-          <w:szCs w:val="21"/>
-        </w:rPr>
-        <w:t xml:space="preserve"> </w:t>
-      </w:r>
-      <w:proofErr w:type="spellStart"/>
-      <w:r>
-        <w:rPr>
-          <w:color w:val="4472C4" w:themeColor="accent1"/>
-          <w:sz w:val="21"/>
-          <w:szCs w:val="21"/>
-        </w:rPr>
-        <w:t>kilobots</w:t>
-      </w:r>
-      <w:proofErr w:type="spellEnd"/>
-      <w:r>
-        <w:rPr>
-          <w:color w:val="4472C4" w:themeColor="accent1"/>
-          <w:sz w:val="21"/>
-          <w:szCs w:val="21"/>
-        </w:rPr>
-        <w:t xml:space="preserve"> are big. But we wanted to show they can behave like a particle. Right?</w:t>
       </w:r>
       <w:bookmarkStart w:id="0" w:name="_GoBack"/>
       <w:bookmarkEnd w:id="0"/>
@@ -3285,6 +3163,157 @@
           <w:sz w:val="21"/>
           <w:szCs w:val="21"/>
         </w:rPr>
+        <w:t>In the experiment 2 and 3, the authors used Kilobot which</w:t>
+      </w:r>
+    </w:p>
+    <w:p>
+      <w:pPr>
+        <w:pStyle w:val="HTMLPreformatted"/>
+        <w:shd w:val="clear" w:color="auto" w:fill="FFFFFF"/>
+        <w:rPr>
+          <w:color w:val="000000"/>
+          <w:sz w:val="21"/>
+          <w:szCs w:val="21"/>
+        </w:rPr>
+      </w:pPr>
+      <w:r>
+        <w:rPr>
+          <w:color w:val="000000"/>
+          <w:sz w:val="21"/>
+          <w:szCs w:val="21"/>
+        </w:rPr>
+        <w:t>have 3 cm size. The robot, of course, is not ideal particle</w:t>
+      </w:r>
+    </w:p>
+    <w:p>
+      <w:pPr>
+        <w:pStyle w:val="HTMLPreformatted"/>
+        <w:shd w:val="clear" w:color="auto" w:fill="FFFFFF"/>
+        <w:rPr>
+          <w:color w:val="000000"/>
+          <w:sz w:val="21"/>
+          <w:szCs w:val="21"/>
+        </w:rPr>
+      </w:pPr>
+      <w:r>
+        <w:rPr>
+          <w:color w:val="000000"/>
+          <w:sz w:val="21"/>
+          <w:szCs w:val="21"/>
+        </w:rPr>
+        <w:t xml:space="preserve">as in </w:t>
+      </w:r>
+      <w:r>
+        <w:rPr>
+          <w:color w:val="000000"/>
+          <w:sz w:val="21"/>
+          <w:szCs w:val="21"/>
+        </w:rPr>
+        <w:t>theoretical</w:t>
+      </w:r>
+      <w:r>
+        <w:rPr>
+          <w:color w:val="000000"/>
+          <w:sz w:val="21"/>
+          <w:szCs w:val="21"/>
+        </w:rPr>
+        <w:t xml:space="preserve"> assumption. In here, the authors should</w:t>
+      </w:r>
+    </w:p>
+    <w:p>
+      <w:pPr>
+        <w:pStyle w:val="HTMLPreformatted"/>
+        <w:shd w:val="clear" w:color="auto" w:fill="FFFFFF"/>
+        <w:rPr>
+          <w:color w:val="000000"/>
+          <w:sz w:val="21"/>
+          <w:szCs w:val="21"/>
+        </w:rPr>
+      </w:pPr>
+      <w:r>
+        <w:rPr>
+          <w:color w:val="000000"/>
+          <w:sz w:val="21"/>
+          <w:szCs w:val="21"/>
+        </w:rPr>
+        <w:t>focus on the deviation of analytical prediction comparing</w:t>
+      </w:r>
+    </w:p>
+    <w:p>
+      <w:pPr>
+        <w:pStyle w:val="HTMLPreformatted"/>
+        <w:shd w:val="clear" w:color="auto" w:fill="FFFFFF"/>
+        <w:rPr>
+          <w:color w:val="000000"/>
+          <w:sz w:val="21"/>
+          <w:szCs w:val="21"/>
+        </w:rPr>
+      </w:pPr>
+      <w:r>
+        <w:rPr>
+          <w:color w:val="000000"/>
+          <w:sz w:val="21"/>
+          <w:szCs w:val="21"/>
+        </w:rPr>
+        <w:t>to the experiment results.</w:t>
+      </w:r>
+    </w:p>
+    <w:p>
+      <w:pPr>
+        <w:pStyle w:val="HTMLPreformatted"/>
+        <w:shd w:val="clear" w:color="auto" w:fill="FFFFFF"/>
+        <w:rPr>
+          <w:color w:val="4472C4" w:themeColor="accent1"/>
+          <w:sz w:val="21"/>
+          <w:szCs w:val="21"/>
+        </w:rPr>
+      </w:pPr>
+      <w:proofErr w:type="gramStart"/>
+      <w:r>
+        <w:rPr>
+          <w:color w:val="4472C4" w:themeColor="accent1"/>
+          <w:sz w:val="21"/>
+          <w:szCs w:val="21"/>
+        </w:rPr>
+        <w:t>Yes</w:t>
+      </w:r>
+      <w:proofErr w:type="gramEnd"/>
+      <w:r>
+        <w:rPr>
+          <w:color w:val="4472C4" w:themeColor="accent1"/>
+          <w:sz w:val="21"/>
+          <w:szCs w:val="21"/>
+        </w:rPr>
+        <w:t xml:space="preserve"> kilobots are big. But we wanted to show they can behave like a particle. Right?</w:t>
+      </w:r>
+    </w:p>
+    <w:p>
+      <w:pPr>
+        <w:pStyle w:val="HTMLPreformatted"/>
+        <w:shd w:val="clear" w:color="auto" w:fill="FFFFFF"/>
+        <w:rPr>
+          <w:color w:val="000000"/>
+          <w:sz w:val="21"/>
+          <w:szCs w:val="21"/>
+        </w:rPr>
+      </w:pPr>
+    </w:p>
+    <w:p>
+      <w:pPr>
+        <w:pStyle w:val="HTMLPreformatted"/>
+        <w:shd w:val="clear" w:color="auto" w:fill="FFFFFF"/>
+        <w:rPr>
+          <w:color w:val="000000"/>
+          <w:sz w:val="21"/>
+          <w:szCs w:val="21"/>
+        </w:rPr>
+      </w:pPr>
+      <w:r>
+        <w:rPr>
+          <w:color w:val="000000"/>
+          <w:sz w:val="21"/>
+          <w:szCs w:val="21"/>
+        </w:rPr>
         <w:t>In general, the content of the paper is already proper for</w:t>
       </w:r>
     </w:p>
@@ -3341,6 +3370,7 @@
           <w:sz w:val="21"/>
           <w:szCs w:val="21"/>
         </w:rPr>
+        <w:lastRenderedPageBreak/>
         <w:t>good. The authors still can improve the paper by comparing</w:t>
       </w:r>
     </w:p>
@@ -3450,7 +3480,6 @@
           <w:sz w:val="21"/>
           <w:szCs w:val="21"/>
         </w:rPr>
-        <w:lastRenderedPageBreak/>
         <w:t>The video content is about three experiments in the paper.</w:t>
       </w:r>
     </w:p>
@@ -3952,7 +3981,6 @@
     <w:basedOn w:val="Normal"/>
     <w:link w:val="HTMLPreformattedChar"/>
     <w:uiPriority w:val="99"/>
-    <w:semiHidden/>
     <w:unhideWhenUsed/>
     <w:rsid w:val="00F335D2"/>
     <w:pPr>
@@ -3986,7 +4014,6 @@
     <w:basedOn w:val="DefaultParagraphFont"/>
     <w:link w:val="HTMLPreformatted"/>
     <w:uiPriority w:val="99"/>
-    <w:semiHidden/>
     <w:rsid w:val="00F335D2"/>
     <w:rPr>
       <w:rFonts w:ascii="Courier New" w:eastAsia="Times New Roman" w:hAnsi="Courier New" w:cs="Courier New"/>

</xml_diff>